<commit_message>
docs: Testing report updated
</commit_message>
<xml_diff>
--- a/reports/C3/Student#3/TestingReportStudent3.docx
+++ b/reports/C3/Student#3/TestingReportStudent3.docx
@@ -1684,6 +1684,47 @@
           </w:p>
         </w:tc>
       </w:tr>
+      <w:tr>
+        <w:tc>
+          <w:tcPr>
+            <w:tcW w:w="2831" w:type="dxa"/>
+          </w:tcPr>
+          <w:p>
+            <w:pPr>
+              <w:jc w:val="center"/>
+            </w:pPr>
+            <w:r>
+              <w:t>13/10/2025</w:t>
+            </w:r>
+          </w:p>
+        </w:tc>
+        <w:tc>
+          <w:tcPr>
+            <w:tcW w:w="2831" w:type="dxa"/>
+          </w:tcPr>
+          <w:p>
+            <w:pPr>
+              <w:jc w:val="center"/>
+            </w:pPr>
+            <w:r>
+              <w:t>1.1</w:t>
+            </w:r>
+          </w:p>
+        </w:tc>
+        <w:tc>
+          <w:tcPr>
+            <w:tcW w:w="2832" w:type="dxa"/>
+          </w:tcPr>
+          <w:p>
+            <w:pPr>
+              <w:jc w:val="center"/>
+            </w:pPr>
+            <w:r>
+              <w:t>Adición de una prueba faltante y actualización de los análisis</w:t>
+            </w:r>
+          </w:p>
+        </w:tc>
+      </w:tr>
     </w:tbl>
     <w:p/>
     <w:p/>
@@ -1737,15 +1778,7 @@
         <w:t>3</w:t>
       </w:r>
       <w:r>
-        <w:t xml:space="preserve">.008. Mis funciones principales en el proyecto son desarrollar las entidades y funcionalidades de un rol en específico del proyecto, junto con su correspondiente fase de testeo, </w:t>
-      </w:r>
-      <w:proofErr w:type="gramStart"/>
-      <w:r>
-        <w:t>y</w:t>
-      </w:r>
-      <w:proofErr w:type="gramEnd"/>
-      <w:r>
-        <w:t xml:space="preserve"> por último, soy el encargado de empaquetar los entregables y subirlos a la plataforma correspondiente.</w:t>
+        <w:t>.008. Mis funciones principales en el proyecto son desarrollar las entidades y funcionalidades de un rol en específico del proyecto, junto con su correspondiente fase de testeo, y por último, soy el encargado de empaquetar los entregables y subirlos a la plataforma correspondiente.</w:t>
       </w:r>
     </w:p>
     <w:p>
@@ -2171,7 +2204,11 @@
               <w:cnfStyle w:val="000000000000" w:firstRow="0" w:lastRow="0" w:firstColumn="0" w:lastColumn="0" w:oddVBand="0" w:evenVBand="0" w:oddHBand="0" w:evenHBand="0" w:firstRowFirstColumn="0" w:firstRowLastColumn="0" w:lastRowFirstColumn="0" w:lastRowLastColumn="0"/>
             </w:pPr>
             <w:r>
-              <w:t>Listado de asignaciones incompletas, realizado por otro rol</w:t>
+              <w:t xml:space="preserve">Listado de asignaciones incompletas, </w:t>
+            </w:r>
+            <w:r>
+              <w:lastRenderedPageBreak/>
+              <w:t>realizado por otro rol</w:t>
             </w:r>
           </w:p>
         </w:tc>
@@ -2185,6 +2222,7 @@
               <w:cnfStyle w:val="000000000000" w:firstRow="0" w:lastRow="0" w:firstColumn="0" w:lastColumn="0" w:oddVBand="0" w:evenVBand="0" w:oddHBand="0" w:evenHBand="0" w:firstRowFirstColumn="0" w:firstRowLastColumn="0" w:lastRowFirstColumn="0" w:lastRowLastColumn="0"/>
             </w:pPr>
             <w:r>
+              <w:lastRenderedPageBreak/>
               <w:t>Error 500: “Access not Authorised”</w:t>
             </w:r>
           </w:p>
@@ -2233,7 +2271,6 @@
               <w:jc w:val="center"/>
             </w:pPr>
             <w:r>
-              <w:lastRenderedPageBreak/>
               <w:t>Prueba-05</w:t>
             </w:r>
           </w:p>
@@ -3155,6 +3192,7 @@
               <w:jc w:val="center"/>
             </w:pPr>
             <w:r>
+              <w:lastRenderedPageBreak/>
               <w:t>Prueba-14c</w:t>
             </w:r>
           </w:p>
@@ -3169,11 +3207,7 @@
               <w:cnfStyle w:val="000000100000" w:firstRow="0" w:lastRow="0" w:firstColumn="0" w:lastColumn="0" w:oddVBand="0" w:evenVBand="0" w:oddHBand="1" w:evenHBand="0" w:firstRowFirstColumn="0" w:firstRowLastColumn="0" w:lastRowFirstColumn="0" w:lastRowLastColumn="0"/>
             </w:pPr>
             <w:r>
-              <w:t xml:space="preserve">Crear asignación con un campo anotaciones con </w:t>
-            </w:r>
-            <w:r>
-              <w:lastRenderedPageBreak/>
-              <w:t>caracteres japoneses</w:t>
+              <w:t>Crear asignación con un campo anotaciones con caracteres japoneses</w:t>
             </w:r>
           </w:p>
         </w:tc>
@@ -3187,7 +3221,6 @@
               <w:cnfStyle w:val="000000100000" w:firstRow="0" w:lastRow="0" w:firstColumn="0" w:lastColumn="0" w:oddVBand="0" w:evenVBand="0" w:oddHBand="1" w:evenHBand="0" w:firstRowFirstColumn="0" w:firstRowLastColumn="0" w:lastRowFirstColumn="0" w:lastRowLastColumn="0"/>
             </w:pPr>
             <w:r>
-              <w:lastRenderedPageBreak/>
               <w:t>Crea correctamente la asignación</w:t>
             </w:r>
           </w:p>
@@ -4079,6 +4112,7 @@
               <w:jc w:val="center"/>
             </w:pPr>
             <w:r>
+              <w:lastRenderedPageBreak/>
               <w:t>Prueba-21</w:t>
             </w:r>
           </w:p>
@@ -4093,11 +4127,7 @@
               <w:cnfStyle w:val="000000100000" w:firstRow="0" w:lastRow="0" w:firstColumn="0" w:lastColumn="0" w:oddVBand="0" w:evenVBand="0" w:oddHBand="1" w:evenHBand="0" w:firstRowFirstColumn="0" w:firstRowLastColumn="0" w:lastRowFirstColumn="0" w:lastRowLastColumn="0"/>
             </w:pPr>
             <w:r>
-              <w:t xml:space="preserve">Actualizar asignación con una fecha </w:t>
-            </w:r>
-            <w:r>
-              <w:lastRenderedPageBreak/>
-              <w:t>posterior al 01/01/2025 00:00</w:t>
+              <w:t>Actualizar asignación con una fecha posterior al 01/01/2025 00:00</w:t>
             </w:r>
           </w:p>
         </w:tc>
@@ -4111,12 +4141,7 @@
               <w:cnfStyle w:val="000000100000" w:firstRow="0" w:lastRow="0" w:firstColumn="0" w:lastColumn="0" w:oddVBand="0" w:evenVBand="0" w:oddHBand="1" w:evenHBand="0" w:firstRowFirstColumn="0" w:firstRowLastColumn="0" w:lastRowFirstColumn="0" w:lastRowLastColumn="0"/>
             </w:pPr>
             <w:r>
-              <w:lastRenderedPageBreak/>
-              <w:t xml:space="preserve">Error de validación </w:t>
-            </w:r>
-            <w:r>
-              <w:lastRenderedPageBreak/>
-              <w:t>“Fecha invalida”</w:t>
+              <w:t>Error de validación “Fecha invalida”</w:t>
             </w:r>
           </w:p>
         </w:tc>
@@ -4130,7 +4155,6 @@
               <w:cnfStyle w:val="000000100000" w:firstRow="0" w:lastRow="0" w:firstColumn="0" w:lastColumn="0" w:oddVBand="0" w:evenVBand="0" w:oddHBand="1" w:evenHBand="0" w:firstRowFirstColumn="0" w:firstRowLastColumn="0" w:lastRowFirstColumn="0" w:lastRowLastColumn="0"/>
             </w:pPr>
             <w:r>
-              <w:lastRenderedPageBreak/>
               <w:t>0</w:t>
             </w:r>
           </w:p>
@@ -4693,6 +4717,7 @@
               <w:jc w:val="center"/>
             </w:pPr>
             <w:r>
+              <w:lastRenderedPageBreak/>
               <w:t>Prueba-23</w:t>
             </w:r>
           </w:p>
@@ -4768,14 +4793,7 @@
               <w:jc w:val="center"/>
             </w:pPr>
             <w:r>
-              <w:lastRenderedPageBreak/>
-              <w:t>Prueba-</w:t>
-            </w:r>
-            <w:r>
-              <w:t>23</w:t>
-            </w:r>
-            <w:r>
-              <w:t>a</w:t>
+              <w:t>Prueba-23a</w:t>
             </w:r>
           </w:p>
         </w:tc>
@@ -4789,13 +4807,7 @@
               <w:cnfStyle w:val="000000000000" w:firstRow="0" w:lastRow="0" w:firstColumn="0" w:lastColumn="0" w:oddVBand="0" w:evenVBand="0" w:oddHBand="0" w:evenHBand="0" w:firstRowFirstColumn="0" w:firstRowLastColumn="0" w:lastRowFirstColumn="0" w:lastRowLastColumn="0"/>
             </w:pPr>
             <w:r>
-              <w:t>Actualizar</w:t>
-            </w:r>
-            <w:r>
-              <w:t xml:space="preserve"> asignación con una escala pasada</w:t>
-            </w:r>
-            <w:r>
-              <w:t xml:space="preserve"> o solapada</w:t>
+              <w:t>Actualizar asignación con una escala pasada o solapada</w:t>
             </w:r>
           </w:p>
         </w:tc>
@@ -4857,13 +4869,7 @@
               <w:jc w:val="center"/>
             </w:pPr>
             <w:r>
-              <w:t>Prueba-</w:t>
-            </w:r>
-            <w:r>
-              <w:t>23</w:t>
-            </w:r>
-            <w:r>
-              <w:t>b</w:t>
+              <w:t>Prueba-23b</w:t>
             </w:r>
           </w:p>
         </w:tc>
@@ -4877,10 +4883,7 @@
               <w:cnfStyle w:val="000000100000" w:firstRow="0" w:lastRow="0" w:firstColumn="0" w:lastColumn="0" w:oddVBand="0" w:evenVBand="0" w:oddHBand="1" w:evenHBand="0" w:firstRowFirstColumn="0" w:firstRowLastColumn="0" w:lastRowFirstColumn="0" w:lastRowLastColumn="0"/>
             </w:pPr>
             <w:r>
-              <w:t>Actualizar</w:t>
-            </w:r>
-            <w:r>
-              <w:t xml:space="preserve"> asignación con una escala de otra aerolinea</w:t>
+              <w:t>Actualizar asignación con una escala de otra aerolinea</w:t>
             </w:r>
           </w:p>
         </w:tc>
@@ -5545,6 +5548,7 @@
               <w:jc w:val="center"/>
             </w:pPr>
             <w:r>
+              <w:lastRenderedPageBreak/>
               <w:t>Prueba-31b</w:t>
             </w:r>
           </w:p>
@@ -5621,7 +5625,6 @@
               <w:jc w:val="center"/>
             </w:pPr>
             <w:r>
-              <w:lastRenderedPageBreak/>
               <w:t>Prueba-31c</w:t>
             </w:r>
           </w:p>
@@ -6301,6 +6304,7 @@
               <w:jc w:val="center"/>
             </w:pPr>
             <w:r>
+              <w:lastRenderedPageBreak/>
               <w:t>Prueba-37</w:t>
             </w:r>
           </w:p>
@@ -6315,11 +6319,7 @@
               <w:cnfStyle w:val="000000000000" w:firstRow="0" w:lastRow="0" w:firstColumn="0" w:lastColumn="0" w:oddVBand="0" w:evenVBand="0" w:oddHBand="0" w:evenHBand="0" w:firstRowFirstColumn="0" w:firstRowLastColumn="0" w:lastRowFirstColumn="0" w:lastRowLastColumn="0"/>
             </w:pPr>
             <w:r>
-              <w:t xml:space="preserve">Publicar asignación para un miembro cuyo tramo se solapa </w:t>
-            </w:r>
-            <w:r>
-              <w:lastRenderedPageBreak/>
-              <w:t>con uno ya publicado</w:t>
+              <w:t>Publicar asignación para un miembro cuyo tramo se solapa con uno ya publicado</w:t>
             </w:r>
           </w:p>
         </w:tc>
@@ -6333,7 +6333,6 @@
               <w:cnfStyle w:val="000000000000" w:firstRow="0" w:lastRow="0" w:firstColumn="0" w:lastColumn="0" w:oddVBand="0" w:evenVBand="0" w:oddHBand="0" w:evenHBand="0" w:firstRowFirstColumn="0" w:firstRowLastColumn="0" w:lastRowFirstColumn="0" w:lastRowLastColumn="0"/>
             </w:pPr>
             <w:r>
-              <w:lastRenderedPageBreak/>
               <w:t>Error de validación “Miembro ya asignado”</w:t>
             </w:r>
           </w:p>
@@ -7212,6 +7211,7 @@
               <w:jc w:val="center"/>
             </w:pPr>
             <w:r>
+              <w:lastRenderedPageBreak/>
               <w:t>Prueba-49</w:t>
             </w:r>
           </w:p>
@@ -7288,7 +7288,6 @@
               <w:jc w:val="center"/>
             </w:pPr>
             <w:r>
-              <w:lastRenderedPageBreak/>
               <w:t>Prueba-50</w:t>
             </w:r>
           </w:p>
@@ -8195,6 +8194,7 @@
               <w:jc w:val="center"/>
             </w:pPr>
             <w:r>
+              <w:lastRenderedPageBreak/>
               <w:t>Prueba-62</w:t>
             </w:r>
           </w:p>
@@ -8270,7 +8270,6 @@
               <w:jc w:val="center"/>
             </w:pPr>
             <w:r>
-              <w:lastRenderedPageBreak/>
               <w:t>Prueba-63</w:t>
             </w:r>
           </w:p>
@@ -9002,6 +9001,7 @@
               <w:jc w:val="center"/>
             </w:pPr>
             <w:r>
+              <w:lastRenderedPageBreak/>
               <w:t>Prueba-03</w:t>
             </w:r>
           </w:p>
@@ -9074,7 +9074,6 @@
               <w:jc w:val="center"/>
             </w:pPr>
             <w:r>
-              <w:lastRenderedPageBreak/>
               <w:t>Prueba-04</w:t>
             </w:r>
           </w:p>
@@ -9738,13 +9737,7 @@
               <w:jc w:val="center"/>
             </w:pPr>
             <w:r>
-              <w:t>Prueba-</w:t>
-            </w:r>
-            <w:r>
-              <w:t>11</w:t>
-            </w:r>
-            <w:r>
-              <w:t>a</w:t>
+              <w:t>Prueba-11a</w:t>
             </w:r>
           </w:p>
         </w:tc>
@@ -9758,10 +9751,11 @@
               <w:cnfStyle w:val="000000100000" w:firstRow="0" w:lastRow="0" w:firstColumn="0" w:lastColumn="0" w:oddVBand="0" w:evenVBand="0" w:oddHBand="1" w:evenHBand="0" w:firstRowFirstColumn="0" w:firstRowLastColumn="0" w:lastRowFirstColumn="0" w:lastRowLastColumn="0"/>
             </w:pPr>
             <w:r>
-              <w:t>Mostrar</w:t>
-            </w:r>
-            <w:r>
-              <w:t xml:space="preserve"> registro de una asignación con un tramo sin finalizar</w:t>
+              <w:t xml:space="preserve">Mostrar registro de una </w:t>
+            </w:r>
+            <w:r>
+              <w:lastRenderedPageBreak/>
+              <w:t>asignación con un tramo sin finalizar</w:t>
             </w:r>
           </w:p>
         </w:tc>
@@ -9775,6 +9769,7 @@
               <w:cnfStyle w:val="000000100000" w:firstRow="0" w:lastRow="0" w:firstColumn="0" w:lastColumn="0" w:oddVBand="0" w:evenVBand="0" w:oddHBand="1" w:evenHBand="0" w:firstRowFirstColumn="0" w:firstRowLastColumn="0" w:lastRowFirstColumn="0" w:lastRowLastColumn="0"/>
             </w:pPr>
             <w:r>
+              <w:lastRenderedPageBreak/>
               <w:t>Error 500: “Access not Authorised”</w:t>
             </w:r>
           </w:p>
@@ -9819,7 +9814,6 @@
               <w:jc w:val="center"/>
             </w:pPr>
             <w:r>
-              <w:lastRenderedPageBreak/>
               <w:t>Prueba-12</w:t>
             </w:r>
           </w:p>
@@ -10356,7 +10350,11 @@
               <w:cnfStyle w:val="000000100000" w:firstRow="0" w:lastRow="0" w:firstColumn="0" w:lastColumn="0" w:oddVBand="0" w:evenVBand="0" w:oddHBand="1" w:evenHBand="0" w:firstRowFirstColumn="0" w:firstRowLastColumn="0" w:lastRowFirstColumn="0" w:lastRowLastColumn="0"/>
             </w:pPr>
             <w:r>
-              <w:t>Crear un registro con el campo Tipo de incidente con caracteres japoneses</w:t>
+              <w:t xml:space="preserve">Crear un registro con el campo Tipo de incidente </w:t>
+            </w:r>
+            <w:r>
+              <w:lastRenderedPageBreak/>
+              <w:t>con caracteres japoneses</w:t>
             </w:r>
           </w:p>
         </w:tc>
@@ -10370,6 +10368,7 @@
               <w:cnfStyle w:val="000000100000" w:firstRow="0" w:lastRow="0" w:firstColumn="0" w:lastColumn="0" w:oddVBand="0" w:evenVBand="0" w:oddHBand="1" w:evenHBand="0" w:firstRowFirstColumn="0" w:firstRowLastColumn="0" w:lastRowFirstColumn="0" w:lastRowLastColumn="0"/>
             </w:pPr>
             <w:r>
+              <w:lastRenderedPageBreak/>
               <w:t>Crea correctamente un registro</w:t>
             </w:r>
           </w:p>
@@ -10414,7 +10413,6 @@
               <w:jc w:val="center"/>
             </w:pPr>
             <w:r>
-              <w:lastRenderedPageBreak/>
               <w:t>Prueba-16d</w:t>
             </w:r>
           </w:p>
@@ -10856,6 +10854,7 @@
               <w:jc w:val="center"/>
             </w:pPr>
             <w:r>
+              <w:lastRenderedPageBreak/>
               <w:t>Prueba-17c</w:t>
             </w:r>
           </w:p>
@@ -10870,11 +10869,7 @@
               <w:cnfStyle w:val="000000000000" w:firstRow="0" w:lastRow="0" w:firstColumn="0" w:lastColumn="0" w:oddVBand="0" w:evenVBand="0" w:oddHBand="0" w:evenHBand="0" w:firstRowFirstColumn="0" w:firstRowLastColumn="0" w:lastRowFirstColumn="0" w:lastRowLastColumn="0"/>
             </w:pPr>
             <w:r>
-              <w:t xml:space="preserve">Crear un registro con el campo descripción con </w:t>
-            </w:r>
-            <w:r>
-              <w:lastRenderedPageBreak/>
-              <w:t>caracteres japoneses</w:t>
+              <w:t>Crear un registro con el campo descripción con caracteres japoneses</w:t>
             </w:r>
           </w:p>
         </w:tc>
@@ -10888,7 +10883,6 @@
               <w:cnfStyle w:val="000000000000" w:firstRow="0" w:lastRow="0" w:firstColumn="0" w:lastColumn="0" w:oddVBand="0" w:evenVBand="0" w:oddHBand="0" w:evenHBand="0" w:firstRowFirstColumn="0" w:firstRowLastColumn="0" w:lastRowFirstColumn="0" w:lastRowLastColumn="0"/>
             </w:pPr>
             <w:r>
-              <w:lastRenderedPageBreak/>
               <w:t>Crea correctamente un registro</w:t>
             </w:r>
           </w:p>
@@ -11391,7 +11385,11 @@
               <w:cnfStyle w:val="000000100000" w:firstRow="0" w:lastRow="0" w:firstColumn="0" w:lastColumn="0" w:oddVBand="0" w:evenVBand="0" w:oddHBand="1" w:evenHBand="0" w:firstRowFirstColumn="0" w:firstRowLastColumn="0" w:lastRowFirstColumn="0" w:lastRowLastColumn="0"/>
             </w:pPr>
             <w:r>
-              <w:t>Crear un registro para una asignación de otro miembro</w:t>
+              <w:t xml:space="preserve">Crear un registro para una </w:t>
+            </w:r>
+            <w:r>
+              <w:lastRenderedPageBreak/>
+              <w:t>asignación de otro miembro</w:t>
             </w:r>
           </w:p>
         </w:tc>
@@ -11405,6 +11403,7 @@
               <w:cnfStyle w:val="000000100000" w:firstRow="0" w:lastRow="0" w:firstColumn="0" w:lastColumn="0" w:oddVBand="0" w:evenVBand="0" w:oddHBand="1" w:evenHBand="0" w:firstRowFirstColumn="0" w:firstRowLastColumn="0" w:lastRowFirstColumn="0" w:lastRowLastColumn="0"/>
             </w:pPr>
             <w:r>
+              <w:lastRenderedPageBreak/>
               <w:t>Error 500: “Access not Authorised”</w:t>
             </w:r>
           </w:p>
@@ -11463,11 +11462,7 @@
               <w:cnfStyle w:val="000000000000" w:firstRow="0" w:lastRow="0" w:firstColumn="0" w:lastColumn="0" w:oddVBand="0" w:evenVBand="0" w:oddHBand="0" w:evenHBand="0" w:firstRowFirstColumn="0" w:firstRowLastColumn="0" w:lastRowFirstColumn="0" w:lastRowLastColumn="0"/>
             </w:pPr>
             <w:r>
-              <w:t xml:space="preserve">Crear un registro para una </w:t>
-            </w:r>
-            <w:r>
-              <w:lastRenderedPageBreak/>
-              <w:t>asignación con otro rol</w:t>
+              <w:t>Crear un registro para una asignación con otro rol</w:t>
             </w:r>
           </w:p>
         </w:tc>
@@ -11481,7 +11476,6 @@
               <w:cnfStyle w:val="000000000000" w:firstRow="0" w:lastRow="0" w:firstColumn="0" w:lastColumn="0" w:oddVBand="0" w:evenVBand="0" w:oddHBand="0" w:evenHBand="0" w:firstRowFirstColumn="0" w:firstRowLastColumn="0" w:lastRowFirstColumn="0" w:lastRowLastColumn="0"/>
             </w:pPr>
             <w:r>
-              <w:lastRenderedPageBreak/>
               <w:t>Error 500: “Access not Authorised”</w:t>
             </w:r>
           </w:p>
@@ -12074,7 +12068,11 @@
               <w:t xml:space="preserve">Actualizar </w:t>
             </w:r>
             <w:r>
-              <w:t>un registro con el campo Tipo de incidente con mas de 50 caracteres</w:t>
+              <w:t xml:space="preserve">un registro con el campo Tipo </w:t>
+            </w:r>
+            <w:r>
+              <w:lastRenderedPageBreak/>
+              <w:t>de incidente con mas de 50 caracteres</w:t>
             </w:r>
           </w:p>
         </w:tc>
@@ -12088,7 +12086,12 @@
               <w:cnfStyle w:val="000000000000" w:firstRow="0" w:lastRow="0" w:firstColumn="0" w:lastColumn="0" w:oddVBand="0" w:evenVBand="0" w:oddHBand="0" w:evenHBand="0" w:firstRowFirstColumn="0" w:firstRowLastColumn="0" w:lastRowFirstColumn="0" w:lastRowLastColumn="0"/>
             </w:pPr>
             <w:r>
-              <w:t>Error de validación “El campo debe estar entre 1 y 50 carácteres”</w:t>
+              <w:lastRenderedPageBreak/>
+              <w:t xml:space="preserve">Error de validación “El campo debe </w:t>
+            </w:r>
+            <w:r>
+              <w:lastRenderedPageBreak/>
+              <w:t>estar entre 1 y 50 carácteres”</w:t>
             </w:r>
           </w:p>
         </w:tc>
@@ -12102,6 +12105,7 @@
               <w:cnfStyle w:val="000000000000" w:firstRow="0" w:lastRow="0" w:firstColumn="0" w:lastColumn="0" w:oddVBand="0" w:evenVBand="0" w:oddHBand="0" w:evenHBand="0" w:firstRowFirstColumn="0" w:firstRowLastColumn="0" w:lastRowFirstColumn="0" w:lastRowLastColumn="0"/>
             </w:pPr>
             <w:r>
+              <w:lastRenderedPageBreak/>
               <w:t>0</w:t>
             </w:r>
           </w:p>
@@ -12135,7 +12139,6 @@
               <w:jc w:val="center"/>
             </w:pPr>
             <w:r>
-              <w:lastRenderedPageBreak/>
               <w:t>Prueba-28a</w:t>
             </w:r>
           </w:p>
@@ -12612,11 +12615,11 @@
               <w:t xml:space="preserve">Actualizar </w:t>
             </w:r>
             <w:r>
-              <w:t xml:space="preserve">un registro con el campo descripción con mas de </w:t>
+              <w:t xml:space="preserve">un registro con el </w:t>
             </w:r>
             <w:r>
               <w:lastRenderedPageBreak/>
-              <w:t>255 caracteres</w:t>
+              <w:t>campo descripción con mas de 255 caracteres</w:t>
             </w:r>
           </w:p>
         </w:tc>
@@ -12631,11 +12634,11 @@
             </w:pPr>
             <w:r>
               <w:lastRenderedPageBreak/>
-              <w:t xml:space="preserve">Error de validación “El campo debe estar entre 1 y </w:t>
+              <w:t xml:space="preserve">Error de validación “El </w:t>
             </w:r>
             <w:r>
               <w:lastRenderedPageBreak/>
-              <w:t>255 carácteres”</w:t>
+              <w:t>campo debe estar entre 1 y 255 carácteres”</w:t>
             </w:r>
           </w:p>
         </w:tc>
@@ -13139,6 +13142,7 @@
               <w:jc w:val="center"/>
             </w:pPr>
             <w:r>
+              <w:lastRenderedPageBreak/>
               <w:t>Prueba-30</w:t>
             </w:r>
           </w:p>
@@ -13156,11 +13160,7 @@
               <w:t xml:space="preserve">Actualizar </w:t>
             </w:r>
             <w:r>
-              <w:t xml:space="preserve">un registro con el campo </w:t>
-            </w:r>
-            <w:r>
-              <w:lastRenderedPageBreak/>
-              <w:t>severidad inferior a 0</w:t>
+              <w:t>un registro con el campo severidad inferior a 0</w:t>
             </w:r>
           </w:p>
         </w:tc>
@@ -13174,12 +13174,7 @@
               <w:cnfStyle w:val="000000000000" w:firstRow="0" w:lastRow="0" w:firstColumn="0" w:lastColumn="0" w:oddVBand="0" w:evenVBand="0" w:oddHBand="0" w:evenHBand="0" w:firstRowFirstColumn="0" w:firstRowLastColumn="0" w:lastRowFirstColumn="0" w:lastRowLastColumn="0"/>
             </w:pPr>
             <w:r>
-              <w:lastRenderedPageBreak/>
-              <w:t xml:space="preserve">Error de validación “Campo debe </w:t>
-            </w:r>
-            <w:r>
-              <w:lastRenderedPageBreak/>
-              <w:t>estar entre 0 y 10”</w:t>
+              <w:t>Error de validación “Campo debe estar entre 0 y 10”</w:t>
             </w:r>
           </w:p>
         </w:tc>
@@ -13193,7 +13188,6 @@
               <w:cnfStyle w:val="000000000000" w:firstRow="0" w:lastRow="0" w:firstColumn="0" w:lastColumn="0" w:oddVBand="0" w:evenVBand="0" w:oddHBand="0" w:evenHBand="0" w:firstRowFirstColumn="0" w:firstRowLastColumn="0" w:lastRowFirstColumn="0" w:lastRowLastColumn="0"/>
             </w:pPr>
             <w:r>
-              <w:lastRenderedPageBreak/>
               <w:t>0</w:t>
             </w:r>
           </w:p>
@@ -13683,10 +13677,7 @@
               <w:jc w:val="center"/>
             </w:pPr>
             <w:r>
-              <w:t>Prueba-</w:t>
-            </w:r>
-            <w:r>
-              <w:t>37</w:t>
+              <w:t>Prueba-37</w:t>
             </w:r>
           </w:p>
         </w:tc>
@@ -13700,10 +13691,7 @@
               <w:cnfStyle w:val="000000100000" w:firstRow="0" w:lastRow="0" w:firstColumn="0" w:lastColumn="0" w:oddVBand="0" w:evenVBand="0" w:oddHBand="1" w:evenHBand="0" w:firstRowFirstColumn="0" w:firstRowLastColumn="0" w:lastRowFirstColumn="0" w:lastRowLastColumn="0"/>
             </w:pPr>
             <w:r>
-              <w:t>Actualizar</w:t>
-            </w:r>
-            <w:r>
-              <w:t xml:space="preserve"> un registro para una asignación con un tramo no finalizado</w:t>
+              <w:t>Actualizar un registro para una asignación con un tramo no finalizado</w:t>
             </w:r>
           </w:p>
         </w:tc>
@@ -13868,7 +13856,11 @@
               <w:t xml:space="preserve"> </w:t>
             </w:r>
             <w:r>
-              <w:t>un registro con una fecha inferior a 01/01/2000 00:00</w:t>
+              <w:t xml:space="preserve">un registro con una fecha inferior a </w:t>
+            </w:r>
+            <w:r>
+              <w:lastRenderedPageBreak/>
+              <w:t>01/01/2000 00:00</w:t>
             </w:r>
           </w:p>
         </w:tc>
@@ -13882,6 +13874,7 @@
               <w:cnfStyle w:val="000000100000" w:firstRow="0" w:lastRow="0" w:firstColumn="0" w:lastColumn="0" w:oddVBand="0" w:evenVBand="0" w:oddHBand="1" w:evenHBand="0" w:firstRowFirstColumn="0" w:firstRowLastColumn="0" w:lastRowFirstColumn="0" w:lastRowLastColumn="0"/>
             </w:pPr>
             <w:r>
+              <w:lastRenderedPageBreak/>
               <w:t>Error de validación “Fecha inválida”</w:t>
             </w:r>
           </w:p>
@@ -13926,7 +13919,6 @@
               <w:jc w:val="center"/>
             </w:pPr>
             <w:r>
-              <w:lastRenderedPageBreak/>
               <w:t>Prueba-40</w:t>
             </w:r>
           </w:p>
@@ -14424,11 +14416,11 @@
               <w:t xml:space="preserve"> </w:t>
             </w:r>
             <w:r>
-              <w:t xml:space="preserve">un registro con el campo Tipo de incidente con intento </w:t>
+              <w:t xml:space="preserve">un registro con el campo Tipo de incidente </w:t>
             </w:r>
             <w:r>
               <w:lastRenderedPageBreak/>
-              <w:t>de Script Hacking</w:t>
+              <w:t>con intento de Script Hacking</w:t>
             </w:r>
           </w:p>
         </w:tc>
@@ -14967,6 +14959,7 @@
               <w:jc w:val="center"/>
             </w:pPr>
             <w:r>
+              <w:lastRenderedPageBreak/>
               <w:t>Prueba-43d</w:t>
             </w:r>
           </w:p>
@@ -14987,11 +14980,7 @@
               <w:t xml:space="preserve"> </w:t>
             </w:r>
             <w:r>
-              <w:t xml:space="preserve">un registro con el campo </w:t>
-            </w:r>
-            <w:r>
-              <w:lastRenderedPageBreak/>
-              <w:t>descripción con intento de Script Hacking</w:t>
+              <w:t>un registro con el campo descripción con intento de Script Hacking</w:t>
             </w:r>
           </w:p>
         </w:tc>
@@ -15005,7 +14994,6 @@
               <w:cnfStyle w:val="000000100000" w:firstRow="0" w:lastRow="0" w:firstColumn="0" w:lastColumn="0" w:oddVBand="0" w:evenVBand="0" w:oddHBand="1" w:evenHBand="0" w:firstRowFirstColumn="0" w:firstRowLastColumn="0" w:lastRowFirstColumn="0" w:lastRowLastColumn="0"/>
             </w:pPr>
             <w:r>
-              <w:lastRenderedPageBreak/>
               <w:t>Publica correctamente un registro</w:t>
             </w:r>
           </w:p>
@@ -15628,7 +15616,11 @@
               <w:t xml:space="preserve"> </w:t>
             </w:r>
             <w:r>
-              <w:t>un registro para una asignación sin estar logueado</w:t>
+              <w:t xml:space="preserve">un registro para una </w:t>
+            </w:r>
+            <w:r>
+              <w:lastRenderedPageBreak/>
+              <w:t>asignación sin estar logueado</w:t>
             </w:r>
           </w:p>
         </w:tc>
@@ -15642,6 +15634,7 @@
               <w:cnfStyle w:val="000000100000" w:firstRow="0" w:lastRow="0" w:firstColumn="0" w:lastColumn="0" w:oddVBand="0" w:evenVBand="0" w:oddHBand="1" w:evenHBand="0" w:firstRowFirstColumn="0" w:firstRowLastColumn="0" w:lastRowFirstColumn="0" w:lastRowLastColumn="0"/>
             </w:pPr>
             <w:r>
+              <w:lastRenderedPageBreak/>
               <w:t>Error 500: “Access not Authorised”</w:t>
             </w:r>
           </w:p>
@@ -15686,7 +15679,6 @@
               <w:jc w:val="center"/>
             </w:pPr>
             <w:r>
-              <w:lastRenderedPageBreak/>
               <w:t>Prueba-50</w:t>
             </w:r>
           </w:p>
@@ -15768,10 +15760,7 @@
               <w:jc w:val="center"/>
             </w:pPr>
             <w:r>
-              <w:t>Prueba-</w:t>
-            </w:r>
-            <w:r>
-              <w:t>51</w:t>
+              <w:t>Prueba-51</w:t>
             </w:r>
           </w:p>
         </w:tc>
@@ -15785,10 +15774,7 @@
               <w:cnfStyle w:val="000000100000" w:firstRow="0" w:lastRow="0" w:firstColumn="0" w:lastColumn="0" w:oddVBand="0" w:evenVBand="0" w:oddHBand="1" w:evenHBand="0" w:firstRowFirstColumn="0" w:firstRowLastColumn="0" w:lastRowFirstColumn="0" w:lastRowLastColumn="0"/>
             </w:pPr>
             <w:r>
-              <w:t>Publicar</w:t>
-            </w:r>
-            <w:r>
-              <w:t xml:space="preserve"> un registro para una asignación no publicada</w:t>
+              <w:t>Publicar un registro para una asignación no publicada</w:t>
             </w:r>
           </w:p>
         </w:tc>
@@ -15846,10 +15832,7 @@
               <w:jc w:val="center"/>
             </w:pPr>
             <w:r>
-              <w:t>Prueba-</w:t>
-            </w:r>
-            <w:r>
-              <w:t>51a</w:t>
+              <w:t>Prueba-51a</w:t>
             </w:r>
           </w:p>
         </w:tc>
@@ -15863,10 +15846,7 @@
               <w:cnfStyle w:val="000000000000" w:firstRow="0" w:lastRow="0" w:firstColumn="0" w:lastColumn="0" w:oddVBand="0" w:evenVBand="0" w:oddHBand="0" w:evenHBand="0" w:firstRowFirstColumn="0" w:firstRowLastColumn="0" w:lastRowFirstColumn="0" w:lastRowLastColumn="0"/>
             </w:pPr>
             <w:r>
-              <w:t>Publicar</w:t>
-            </w:r>
-            <w:r>
-              <w:t xml:space="preserve"> un registro para una asignación con un tramo no finalizado</w:t>
+              <w:t>Publicar un registro para una asignación con un tramo no finalizado</w:t>
             </w:r>
           </w:p>
         </w:tc>
@@ -16328,7 +16308,7 @@
                 <w:rFonts w:ascii="Aptos Narrow" w:hAnsi="Aptos Narrow"/>
                 <w:color w:val="000000"/>
               </w:rPr>
-              <w:t>1,76555198</w:t>
+              <w:t>1,49021602</w:t>
             </w:r>
           </w:p>
         </w:tc>
@@ -16355,7 +16335,7 @@
                 <w:rFonts w:ascii="Aptos Narrow" w:hAnsi="Aptos Narrow"/>
                 <w:color w:val="000000"/>
               </w:rPr>
-              <w:t>4,2501447</w:t>
+              <w:t>3,61319864</w:t>
             </w:r>
           </w:p>
         </w:tc>
@@ -16382,7 +16362,7 @@
                 <w:rFonts w:ascii="Aptos Narrow" w:hAnsi="Aptos Narrow"/>
                 <w:color w:val="000000"/>
               </w:rPr>
-              <w:t>2,3710875</w:t>
+              <w:t>2,1235625</w:t>
             </w:r>
           </w:p>
         </w:tc>
@@ -16409,7 +16389,7 @@
                 <w:rFonts w:ascii="Aptos Narrow" w:hAnsi="Aptos Narrow"/>
                 <w:color w:val="000000"/>
               </w:rPr>
-              <w:t>1,36875647</w:t>
+              <w:t>1,11769246</w:t>
             </w:r>
           </w:p>
         </w:tc>
@@ -16436,7 +16416,7 @@
                 <w:rFonts w:ascii="Aptos Narrow" w:hAnsi="Aptos Narrow"/>
                 <w:color w:val="000000"/>
               </w:rPr>
-              <w:t>2,50361389</w:t>
+              <w:t>2,0415726</w:t>
             </w:r>
           </w:p>
         </w:tc>
@@ -16463,7 +16443,7 @@
                 <w:rFonts w:ascii="Aptos Narrow" w:hAnsi="Aptos Narrow"/>
                 <w:color w:val="000000"/>
               </w:rPr>
-              <w:t>32,95615</w:t>
+              <w:t>25,2730143</w:t>
             </w:r>
           </w:p>
         </w:tc>
@@ -16490,7 +16470,7 @@
                 <w:rFonts w:ascii="Aptos Narrow" w:hAnsi="Aptos Narrow"/>
                 <w:color w:val="000000"/>
               </w:rPr>
-              <w:t>20,3385</w:t>
+              <w:t>16,9345857</w:t>
             </w:r>
           </w:p>
         </w:tc>
@@ -16517,7 +16497,7 @@
                 <w:rFonts w:ascii="Aptos Narrow" w:hAnsi="Aptos Narrow"/>
                 <w:color w:val="000000"/>
               </w:rPr>
-              <w:t>12,5337167</w:t>
+              <w:t>10,9223542</w:t>
             </w:r>
           </w:p>
         </w:tc>
@@ -16544,7 +16524,7 @@
                 <w:rFonts w:ascii="Aptos Narrow" w:hAnsi="Aptos Narrow"/>
                 <w:color w:val="000000"/>
               </w:rPr>
-              <w:t>20,5646054</w:t>
+              <w:t>18,8441892</w:t>
             </w:r>
           </w:p>
         </w:tc>
@@ -16556,13 +16536,8 @@
           </w:tcPr>
           <w:p>
             <w:r>
-              <w:t>/flight-crew-member/activity-log/</w:t>
-            </w:r>
-            <w:proofErr w:type="gramStart"/>
-            <w:r>
-              <w:t>show</w:t>
-            </w:r>
-            <w:proofErr w:type="gramEnd"/>
+              <w:t>/flight-crew-member/activity-log/show</w:t>
+            </w:r>
           </w:p>
         </w:tc>
         <w:tc>
@@ -16576,7 +16551,7 @@
                 <w:rFonts w:ascii="Aptos Narrow" w:hAnsi="Aptos Narrow"/>
                 <w:color w:val="000000"/>
               </w:rPr>
-              <w:t>13,7615643</w:t>
+              <w:t>12,2163929</w:t>
             </w:r>
           </w:p>
         </w:tc>
@@ -16603,7 +16578,7 @@
                 <w:rFonts w:ascii="Aptos Narrow" w:hAnsi="Aptos Narrow"/>
                 <w:color w:val="000000"/>
               </w:rPr>
-              <w:t>19,5566541</w:t>
+              <w:t>16,2468946</w:t>
             </w:r>
           </w:p>
         </w:tc>
@@ -16630,7 +16605,7 @@
                 <w:rFonts w:ascii="Aptos Narrow" w:hAnsi="Aptos Narrow"/>
                 <w:color w:val="000000"/>
               </w:rPr>
-              <w:t>11,4195</w:t>
+              <w:t>9,20567222</w:t>
             </w:r>
           </w:p>
         </w:tc>
@@ -16657,7 +16632,7 @@
                 <w:rFonts w:ascii="Aptos Narrow" w:hAnsi="Aptos Narrow"/>
                 <w:color w:val="000000"/>
               </w:rPr>
-              <w:t>46,651856</w:t>
+              <w:t>38,885956</w:t>
             </w:r>
           </w:p>
         </w:tc>
@@ -16684,7 +16659,7 @@
                 <w:rFonts w:ascii="Aptos Narrow" w:hAnsi="Aptos Narrow"/>
                 <w:color w:val="000000"/>
               </w:rPr>
-              <w:t>26,2218</w:t>
+              <w:t>20,1509571</w:t>
             </w:r>
           </w:p>
         </w:tc>
@@ -16711,7 +16686,7 @@
                 <w:rFonts w:ascii="Aptos Narrow" w:hAnsi="Aptos Narrow"/>
                 <w:color w:val="000000"/>
               </w:rPr>
-              <w:t>9,11578507</w:t>
+              <w:t>7,65685714</w:t>
             </w:r>
           </w:p>
         </w:tc>
@@ -16738,7 +16713,7 @@
                 <w:rFonts w:ascii="Aptos Narrow" w:hAnsi="Aptos Narrow"/>
                 <w:color w:val="000000"/>
               </w:rPr>
-              <w:t>47,8439556</w:t>
+              <w:t>42,0269872</w:t>
             </w:r>
           </w:p>
         </w:tc>
@@ -16750,13 +16725,8 @@
           </w:tcPr>
           <w:p>
             <w:r>
-              <w:t>/flight-crew-member/flight-assignment/</w:t>
-            </w:r>
-            <w:proofErr w:type="gramStart"/>
-            <w:r>
-              <w:t>show</w:t>
-            </w:r>
-            <w:proofErr w:type="gramEnd"/>
+              <w:t>/flight-crew-member/flight-assignment/show</w:t>
+            </w:r>
           </w:p>
         </w:tc>
         <w:tc>
@@ -16770,7 +16740,7 @@
                 <w:rFonts w:ascii="Aptos Narrow" w:hAnsi="Aptos Narrow"/>
                 <w:color w:val="000000"/>
               </w:rPr>
-              <w:t>12,1835317</w:t>
+              <w:t>10,3884833</w:t>
             </w:r>
           </w:p>
         </w:tc>
@@ -16797,7 +16767,7 @@
                 <w:rFonts w:ascii="Aptos Narrow" w:hAnsi="Aptos Narrow"/>
                 <w:color w:val="000000"/>
               </w:rPr>
-              <w:t>40,5160391</w:t>
+              <w:t>34,7026435</w:t>
             </w:r>
           </w:p>
         </w:tc>
@@ -16824,7 +16794,7 @@
                 <w:rFonts w:ascii="Aptos Narrow" w:hAnsi="Aptos Narrow"/>
                 <w:color w:val="000000"/>
               </w:rPr>
-              <w:t>14,9240727</w:t>
+              <w:t>12,5024091</w:t>
             </w:r>
           </w:p>
         </w:tc>
@@ -16836,13 +16806,8 @@
           </w:tcPr>
           <w:p>
             <w:r>
-              <w:t>/flight-crew-member/flight-crew-member/</w:t>
-            </w:r>
-            <w:proofErr w:type="gramStart"/>
-            <w:r>
-              <w:t>show</w:t>
-            </w:r>
-            <w:proofErr w:type="gramEnd"/>
+              <w:t>/flight-crew-member/flight-crew-member/show</w:t>
+            </w:r>
           </w:p>
         </w:tc>
         <w:tc>
@@ -16856,7 +16821,7 @@
                 <w:rFonts w:ascii="Aptos Narrow" w:hAnsi="Aptos Narrow"/>
                 <w:color w:val="000000"/>
               </w:rPr>
-              <w:t>20,02445</w:t>
+              <w:t>15,1138125</w:t>
             </w:r>
           </w:p>
         </w:tc>
@@ -16883,7 +16848,7 @@
                 <w:rFonts w:ascii="Aptos Narrow" w:hAnsi="Aptos Narrow"/>
                 <w:color w:val="000000"/>
               </w:rPr>
-              <w:t>13,2807636</w:t>
+              <w:t>11,9247364</w:t>
             </w:r>
           </w:p>
         </w:tc>
@@ -16895,13 +16860,8 @@
           </w:tcPr>
           <w:p>
             <w:r>
-              <w:t>/flight-crew-member/leg/</w:t>
-            </w:r>
-            <w:proofErr w:type="gramStart"/>
-            <w:r>
-              <w:t>show</w:t>
-            </w:r>
-            <w:proofErr w:type="gramEnd"/>
+              <w:t>/flight-crew-member/leg/show</w:t>
+            </w:r>
           </w:p>
         </w:tc>
         <w:tc>
@@ -16915,7 +16875,7 @@
                 <w:rFonts w:ascii="Aptos Narrow" w:hAnsi="Aptos Narrow"/>
                 <w:color w:val="000000"/>
               </w:rPr>
-              <w:t>18,3578</w:t>
+              <w:t>15,1114714</w:t>
             </w:r>
           </w:p>
         </w:tc>
@@ -16941,6 +16901,8 @@
               <w:rPr>
                 <w:rFonts w:ascii="Aptos Narrow" w:hAnsi="Aptos Narrow"/>
                 <w:color w:val="000000"/>
+                <w:sz w:val="22"/>
+                <w:szCs w:val="22"/>
               </w:rPr>
             </w:pPr>
             <w:r>
@@ -16948,7 +16910,7 @@
                 <w:rFonts w:ascii="Aptos Narrow" w:hAnsi="Aptos Narrow"/>
                 <w:color w:val="000000"/>
               </w:rPr>
-              <w:t>8,84972114</w:t>
+              <w:t>7,47657869</w:t>
             </w:r>
           </w:p>
         </w:tc>
@@ -16978,13 +16940,13 @@
           <w:noProof/>
         </w:rPr>
         <w:drawing>
-          <wp:inline distT="0" distB="0" distL="0" distR="0" wp14:anchorId="72BEAB07" wp14:editId="40C31946">
-            <wp:extent cx="5400040" cy="3498850"/>
-            <wp:effectExtent l="0" t="0" r="10160" b="6350"/>
-            <wp:docPr id="2135634861" name="Gráfico 1">
+          <wp:inline distT="0" distB="0" distL="0" distR="0" wp14:anchorId="7A78E81F" wp14:editId="76F8C9EC">
+            <wp:extent cx="5400040" cy="3181350"/>
+            <wp:effectExtent l="0" t="0" r="10160" b="0"/>
+            <wp:docPr id="1721649918" name="Gráfico 1">
               <a:extLst xmlns:a="http://schemas.openxmlformats.org/drawingml/2006/main">
                 <a:ext uri="{FF2B5EF4-FFF2-40B4-BE49-F238E27FC236}">
-                  <a16:creationId xmlns:a16="http://schemas.microsoft.com/office/drawing/2014/main" id="{EA52B8DB-005E-B29F-402A-D744D864A7F6}"/>
+                  <a16:creationId xmlns:a16="http://schemas.microsoft.com/office/drawing/2014/main" id="{E03CCDB9-1C7D-7877-A19F-6E6750BF46CB}"/>
                 </a:ext>
               </a:extLst>
             </wp:docPr>
@@ -17144,7 +17106,7 @@
                 <w:sz w:val="22"/>
                 <w:szCs w:val="22"/>
               </w:rPr>
-              <w:t>8,84972114</w:t>
+              <w:t>7,47657869</w:t>
             </w:r>
           </w:p>
         </w:tc>
@@ -17227,7 +17189,7 @@
                 <w:sz w:val="22"/>
                 <w:szCs w:val="22"/>
               </w:rPr>
-              <w:t>0,38254336</w:t>
+              <w:t>0,31484327</w:t>
             </w:r>
           </w:p>
         </w:tc>
@@ -17310,7 +17272,7 @@
                 <w:sz w:val="22"/>
                 <w:szCs w:val="22"/>
               </w:rPr>
-              <w:t>2,0421</w:t>
+              <w:t>1,7699</w:t>
             </w:r>
           </w:p>
         </w:tc>
@@ -17393,7 +17355,7 @@
                 <w:sz w:val="22"/>
                 <w:szCs w:val="22"/>
               </w:rPr>
-              <w:t>1,403</w:t>
+              <w:t>1,1547</w:t>
             </w:r>
           </w:p>
         </w:tc>
@@ -17476,7 +17438,7 @@
                 <w:sz w:val="22"/>
                 <w:szCs w:val="22"/>
               </w:rPr>
-              <w:t>14,0711491</w:t>
+              <w:t>11,674701</w:t>
             </w:r>
           </w:p>
         </w:tc>
@@ -17559,7 +17521,7 @@
                 <w:sz w:val="22"/>
                 <w:szCs w:val="22"/>
               </w:rPr>
-              <w:t>197,997236</w:t>
+              <w:t>136,298643</w:t>
             </w:r>
           </w:p>
         </w:tc>
@@ -17642,7 +17604,7 @@
                 <w:sz w:val="22"/>
                 <w:szCs w:val="22"/>
               </w:rPr>
-              <w:t>9,69996208</w:t>
+              <w:t>8,64863055</w:t>
             </w:r>
           </w:p>
         </w:tc>
@@ -17725,7 +17687,7 @@
                 <w:sz w:val="22"/>
                 <w:szCs w:val="22"/>
               </w:rPr>
-              <w:t>2,87457987</w:t>
+              <w:t>2,7806812</w:t>
             </w:r>
           </w:p>
         </w:tc>
@@ -17808,7 +17770,7 @@
                 <w:sz w:val="22"/>
                 <w:szCs w:val="22"/>
               </w:rPr>
-              <w:t>117,6494</w:t>
+              <w:t>83,6084</w:t>
             </w:r>
           </w:p>
         </w:tc>
@@ -17891,7 +17853,7 @@
                 <w:sz w:val="22"/>
                 <w:szCs w:val="22"/>
               </w:rPr>
-              <w:t>0,82</w:t>
+              <w:t>0,6165</w:t>
             </w:r>
           </w:p>
         </w:tc>
@@ -17974,7 +17936,7 @@
                 <w:sz w:val="22"/>
                 <w:szCs w:val="22"/>
               </w:rPr>
-              <w:t>118,4694</w:t>
+              <w:t>84,2249</w:t>
             </w:r>
           </w:p>
         </w:tc>
@@ -18057,7 +18019,7 @@
                 <w:sz w:val="22"/>
                 <w:szCs w:val="22"/>
               </w:rPr>
-              <w:t>11973,6727</w:t>
+              <w:t>10280,2957</w:t>
             </w:r>
           </w:p>
         </w:tc>
@@ -18140,7 +18102,7 @@
                 <w:sz w:val="22"/>
                 <w:szCs w:val="22"/>
               </w:rPr>
-              <w:t>1353</w:t>
+              <w:t>1375</w:t>
             </w:r>
           </w:p>
         </w:tc>
@@ -18185,33 +18147,8 @@
                 <w:lang w:eastAsia="es-ES"/>
                 <w14:ligatures w14:val="none"/>
               </w:rPr>
-              <w:t xml:space="preserve">Nivel de </w:t>
-            </w:r>
-            <w:proofErr w:type="gramStart"/>
-            <w:r>
-              <w:rPr>
-                <w:rFonts w:ascii="Aptos Narrow" w:eastAsia="Times New Roman" w:hAnsi="Aptos Narrow" w:cs="Times New Roman"/>
-                <w:color w:val="000000"/>
-                <w:kern w:val="0"/>
-                <w:sz w:val="22"/>
-                <w:szCs w:val="22"/>
-                <w:lang w:eastAsia="es-ES"/>
-                <w14:ligatures w14:val="none"/>
-              </w:rPr>
-              <w:t>confianza(</w:t>
-            </w:r>
-            <w:proofErr w:type="gramEnd"/>
-            <w:r>
-              <w:rPr>
-                <w:rFonts w:ascii="Aptos Narrow" w:eastAsia="Times New Roman" w:hAnsi="Aptos Narrow" w:cs="Times New Roman"/>
-                <w:color w:val="000000"/>
-                <w:kern w:val="0"/>
-                <w:sz w:val="22"/>
-                <w:szCs w:val="22"/>
-                <w:lang w:eastAsia="es-ES"/>
-                <w14:ligatures w14:val="none"/>
-              </w:rPr>
-              <w:t>95,0%)</w:t>
+              <w:lastRenderedPageBreak/>
+              <w:t>Nivel de confianza(95,0%)</w:t>
             </w:r>
           </w:p>
         </w:tc>
@@ -18249,7 +18186,7 @@
                 <w:sz w:val="22"/>
                 <w:szCs w:val="22"/>
               </w:rPr>
-              <w:t>0,75044302</w:t>
+              <w:t>0,61762554</w:t>
             </w:r>
           </w:p>
         </w:tc>
@@ -18260,15 +18197,7 @@
     <w:p/>
     <w:p>
       <w:r>
-        <w:t>Podemos concluir con que, para establecer un nivel de confianza del 95</w:t>
-      </w:r>
-      <w:proofErr w:type="gramStart"/>
-      <w:r>
-        <w:t>% ,</w:t>
-      </w:r>
-      <w:proofErr w:type="gramEnd"/>
-      <w:r>
-        <w:t xml:space="preserve"> la media de la muestra se sitúa en los siguientes intervalos de confianza:</w:t>
+        <w:t>Podemos concluir con que, para establecer un nivel de confianza del 95% , la media de la muestra se sitúa en los siguientes intervalos de confianza:</w:t>
       </w:r>
     </w:p>
     <w:tbl>
@@ -18308,7 +18237,6 @@
                 <w:szCs w:val="22"/>
               </w:rPr>
             </w:pPr>
-            <w:bookmarkStart w:id="9" w:name="_Hlk210596637"/>
             <w:r>
               <w:rPr>
                 <w:rFonts w:ascii="Aptos Narrow" w:hAnsi="Aptos Narrow"/>
@@ -18316,9 +18244,8 @@
                 <w:sz w:val="22"/>
                 <w:szCs w:val="22"/>
               </w:rPr>
-              <w:t>8,09927812</w:t>
-            </w:r>
-            <w:bookmarkEnd w:id="9"/>
+              <w:t>6,85895315</w:t>
+            </w:r>
           </w:p>
         </w:tc>
         <w:tc>
@@ -18342,7 +18269,7 @@
                 <w:sz w:val="22"/>
                 <w:szCs w:val="22"/>
               </w:rPr>
-              <w:t>9,60016416</w:t>
+              <w:t>8,09420423</w:t>
             </w:r>
           </w:p>
         </w:tc>
@@ -18379,7 +18306,7 @@
                 <w:sz w:val="22"/>
                 <w:szCs w:val="22"/>
               </w:rPr>
-              <w:t>0,00809928</w:t>
+              <w:t>0,00685895</w:t>
             </w:r>
           </w:p>
         </w:tc>
@@ -18404,7 +18331,7 @@
                 <w:sz w:val="22"/>
                 <w:szCs w:val="22"/>
               </w:rPr>
-              <w:t>0,00960016</w:t>
+              <w:t>0,0080942</w:t>
             </w:r>
           </w:p>
         </w:tc>
@@ -18440,12 +18367,11 @@
           <w:color w:val="auto"/>
         </w:rPr>
       </w:pPr>
-      <w:bookmarkStart w:id="10" w:name="_Toc202436178"/>
+      <w:bookmarkStart w:id="9" w:name="_Toc202436178"/>
       <w:r>
         <w:rPr>
           <w:color w:val="auto"/>
         </w:rPr>
-        <w:lastRenderedPageBreak/>
         <w:t>5.2.</w:t>
       </w:r>
       <w:r>
@@ -18455,7 +18381,7 @@
         <w:tab/>
         <w:t>Rendimiento del testing en el segundo equipo</w:t>
       </w:r>
-      <w:bookmarkEnd w:id="10"/>
+      <w:bookmarkEnd w:id="9"/>
     </w:p>
     <w:p>
       <w:r>
@@ -18519,7 +18445,7 @@
                 <w:rFonts w:ascii="Aptos Narrow" w:hAnsi="Aptos Narrow"/>
                 <w:color w:val="000000"/>
               </w:rPr>
-              <w:t>1,64103</w:t>
+              <w:t>1,5933582</w:t>
             </w:r>
           </w:p>
         </w:tc>
@@ -18546,7 +18472,7 @@
                 <w:rFonts w:ascii="Aptos Narrow" w:hAnsi="Aptos Narrow"/>
                 <w:color w:val="000000"/>
               </w:rPr>
-              <w:t>3,989245</w:t>
+              <w:t>3,79466923</w:t>
             </w:r>
           </w:p>
         </w:tc>
@@ -18573,7 +18499,7 @@
                 <w:rFonts w:ascii="Aptos Narrow" w:hAnsi="Aptos Narrow"/>
                 <w:color w:val="000000"/>
               </w:rPr>
-              <w:t>2,402138</w:t>
+              <w:t>3,8100375</w:t>
             </w:r>
           </w:p>
         </w:tc>
@@ -18600,7 +18526,7 @@
                 <w:rFonts w:ascii="Aptos Narrow" w:hAnsi="Aptos Narrow"/>
                 <w:color w:val="000000"/>
               </w:rPr>
-              <w:t>1,253957</w:t>
+              <w:t>1,15956928</w:t>
             </w:r>
           </w:p>
         </w:tc>
@@ -18627,7 +18553,7 @@
                 <w:rFonts w:ascii="Aptos Narrow" w:hAnsi="Aptos Narrow"/>
                 <w:color w:val="000000"/>
               </w:rPr>
-              <w:t>2,427306</w:t>
+              <w:t>2,16211918</w:t>
             </w:r>
           </w:p>
         </w:tc>
@@ -18654,7 +18580,7 @@
                 <w:rFonts w:ascii="Aptos Narrow" w:hAnsi="Aptos Narrow"/>
                 <w:color w:val="000000"/>
               </w:rPr>
-              <w:t>30,94539</w:t>
+              <w:t>27,9963333</w:t>
             </w:r>
           </w:p>
         </w:tc>
@@ -18681,7 +18607,7 @@
                 <w:rFonts w:ascii="Aptos Narrow" w:hAnsi="Aptos Narrow"/>
                 <w:color w:val="000000"/>
               </w:rPr>
-              <w:t>19,80939</w:t>
+              <w:t>18,2995</w:t>
             </w:r>
           </w:p>
         </w:tc>
@@ -18708,7 +18634,7 @@
                 <w:rFonts w:ascii="Aptos Narrow" w:hAnsi="Aptos Narrow"/>
                 <w:color w:val="000000"/>
               </w:rPr>
-              <w:t>11,82646</w:t>
+              <w:t>11,9992667</w:t>
             </w:r>
           </w:p>
         </w:tc>
@@ -18735,7 +18661,7 @@
                 <w:rFonts w:ascii="Aptos Narrow" w:hAnsi="Aptos Narrow"/>
                 <w:color w:val="000000"/>
               </w:rPr>
-              <w:t>19,92932</w:t>
+              <w:t>18,0891811</w:t>
             </w:r>
           </w:p>
         </w:tc>
@@ -18747,13 +18673,8 @@
           </w:tcPr>
           <w:p>
             <w:r>
-              <w:t>/flight-crew-member/activity-log/</w:t>
-            </w:r>
-            <w:proofErr w:type="gramStart"/>
-            <w:r>
-              <w:t>show</w:t>
-            </w:r>
-            <w:proofErr w:type="gramEnd"/>
+              <w:t>/flight-crew-member/activity-log/show</w:t>
+            </w:r>
           </w:p>
         </w:tc>
         <w:tc>
@@ -18767,7 +18688,7 @@
                 <w:rFonts w:ascii="Aptos Narrow" w:hAnsi="Aptos Narrow"/>
                 <w:color w:val="000000"/>
               </w:rPr>
-              <w:t>13,68814</w:t>
+              <w:t>12,6656143</w:t>
             </w:r>
           </w:p>
         </w:tc>
@@ -18794,7 +18715,7 @@
                 <w:rFonts w:ascii="Aptos Narrow" w:hAnsi="Aptos Narrow"/>
                 <w:color w:val="000000"/>
               </w:rPr>
-              <w:t>18,40559</w:t>
+              <w:t>20,9828405</w:t>
             </w:r>
           </w:p>
         </w:tc>
@@ -18821,7 +18742,7 @@
                 <w:rFonts w:ascii="Aptos Narrow" w:hAnsi="Aptos Narrow"/>
                 <w:color w:val="000000"/>
               </w:rPr>
-              <w:t>10,49208</w:t>
+              <w:t>9,90641111</w:t>
             </w:r>
           </w:p>
         </w:tc>
@@ -18854,7 +18775,7 @@
                 <w:rFonts w:ascii="Aptos Narrow" w:hAnsi="Aptos Narrow"/>
                 <w:color w:val="000000"/>
               </w:rPr>
-              <w:t>48,08913</w:t>
+              <w:t>44,52672</w:t>
             </w:r>
           </w:p>
         </w:tc>
@@ -18881,7 +18802,7 @@
                 <w:rFonts w:ascii="Aptos Narrow" w:hAnsi="Aptos Narrow"/>
                 <w:color w:val="000000"/>
               </w:rPr>
-              <w:t>22,12147</w:t>
+              <w:t>20,7998714</w:t>
             </w:r>
           </w:p>
         </w:tc>
@@ -18908,7 +18829,7 @@
                 <w:rFonts w:ascii="Aptos Narrow" w:hAnsi="Aptos Narrow"/>
                 <w:color w:val="000000"/>
               </w:rPr>
-              <w:t>8,321119</w:t>
+              <w:t>7,86601857</w:t>
             </w:r>
           </w:p>
         </w:tc>
@@ -18935,7 +18856,7 @@
                 <w:rFonts w:ascii="Aptos Narrow" w:hAnsi="Aptos Narrow"/>
                 <w:color w:val="000000"/>
               </w:rPr>
-              <w:t>46,51462</w:t>
+              <w:t>42,3579077</w:t>
             </w:r>
           </w:p>
         </w:tc>
@@ -18947,13 +18868,8 @@
           </w:tcPr>
           <w:p>
             <w:r>
-              <w:t>/flight-crew-member/flight-assignment/</w:t>
-            </w:r>
-            <w:proofErr w:type="gramStart"/>
-            <w:r>
-              <w:t>show</w:t>
-            </w:r>
-            <w:proofErr w:type="gramEnd"/>
+              <w:t>/flight-crew-member/flight-assignment/show</w:t>
+            </w:r>
           </w:p>
         </w:tc>
         <w:tc>
@@ -18967,7 +18883,7 @@
                 <w:rFonts w:ascii="Aptos Narrow" w:hAnsi="Aptos Narrow"/>
                 <w:color w:val="000000"/>
               </w:rPr>
-              <w:t>11,33868</w:t>
+              <w:t>10,8775655</w:t>
             </w:r>
           </w:p>
         </w:tc>
@@ -18994,7 +18910,7 @@
                 <w:rFonts w:ascii="Aptos Narrow" w:hAnsi="Aptos Narrow"/>
                 <w:color w:val="000000"/>
               </w:rPr>
-              <w:t>41,81947</w:t>
+              <w:t>37,5333783</w:t>
             </w:r>
           </w:p>
         </w:tc>
@@ -19021,7 +18937,7 @@
                 <w:rFonts w:ascii="Aptos Narrow" w:hAnsi="Aptos Narrow"/>
                 <w:color w:val="000000"/>
               </w:rPr>
-              <w:t>14,77239</w:t>
+              <w:t>13,0851455</w:t>
             </w:r>
           </w:p>
         </w:tc>
@@ -19033,13 +18949,8 @@
           </w:tcPr>
           <w:p>
             <w:r>
-              <w:t>/flight-crew-member/flight-crew-member/</w:t>
-            </w:r>
-            <w:proofErr w:type="gramStart"/>
-            <w:r>
-              <w:t>show</w:t>
-            </w:r>
-            <w:proofErr w:type="gramEnd"/>
+              <w:t>/flight-crew-member/flight-crew-member/show</w:t>
+            </w:r>
           </w:p>
         </w:tc>
         <w:tc>
@@ -19053,7 +18964,7 @@
                 <w:rFonts w:ascii="Aptos Narrow" w:hAnsi="Aptos Narrow"/>
                 <w:color w:val="000000"/>
               </w:rPr>
-              <w:t>17,90173</w:t>
+              <w:t>15,649925</w:t>
             </w:r>
           </w:p>
         </w:tc>
@@ -19080,7 +18991,7 @@
                 <w:rFonts w:ascii="Aptos Narrow" w:hAnsi="Aptos Narrow"/>
                 <w:color w:val="000000"/>
               </w:rPr>
-              <w:t>13,05777</w:t>
+              <w:t>11,6762818</w:t>
             </w:r>
           </w:p>
         </w:tc>
@@ -19092,13 +19003,8 @@
           </w:tcPr>
           <w:p>
             <w:r>
-              <w:t>/flight-crew-member/leg/</w:t>
-            </w:r>
-            <w:proofErr w:type="gramStart"/>
-            <w:r>
-              <w:t>show</w:t>
-            </w:r>
-            <w:proofErr w:type="gramEnd"/>
+              <w:t>/flight-crew-member/leg/show</w:t>
+            </w:r>
           </w:p>
         </w:tc>
         <w:tc>
@@ -19112,7 +19018,7 @@
                 <w:rFonts w:ascii="Aptos Narrow" w:hAnsi="Aptos Narrow"/>
                 <w:color w:val="000000"/>
               </w:rPr>
-              <w:t>18,15119</w:t>
+              <w:t>20,8217286</w:t>
             </w:r>
           </w:p>
         </w:tc>
@@ -19147,7 +19053,7 @@
                 <w:rFonts w:ascii="Aptos Narrow" w:hAnsi="Aptos Narrow"/>
                 <w:color w:val="000000"/>
               </w:rPr>
-              <w:t>8,497402</w:t>
+              <w:t>8,15884226</w:t>
             </w:r>
           </w:p>
         </w:tc>
@@ -19166,7 +19072,6 @@
     <w:p/>
     <w:p>
       <w:r>
-        <w:lastRenderedPageBreak/>
         <w:t>La gráfica que sale como resultado de los datos es la siguiente:</w:t>
       </w:r>
     </w:p>
@@ -19176,13 +19081,13 @@
           <w:noProof/>
         </w:rPr>
         <w:drawing>
-          <wp:inline distT="0" distB="0" distL="0" distR="0" wp14:anchorId="2F1D3540" wp14:editId="322BFA8C">
-            <wp:extent cx="5400040" cy="3109595"/>
-            <wp:effectExtent l="0" t="0" r="10160" b="14605"/>
-            <wp:docPr id="1654110596" name="Gráfico 1">
+          <wp:inline distT="0" distB="0" distL="0" distR="0" wp14:anchorId="5C372C32" wp14:editId="4AB6D695">
+            <wp:extent cx="5400040" cy="3040380"/>
+            <wp:effectExtent l="0" t="0" r="10160" b="7620"/>
+            <wp:docPr id="1241558878" name="Gráfico 1">
               <a:extLst xmlns:a="http://schemas.openxmlformats.org/drawingml/2006/main">
                 <a:ext uri="{FF2B5EF4-FFF2-40B4-BE49-F238E27FC236}">
-                  <a16:creationId xmlns:a16="http://schemas.microsoft.com/office/drawing/2014/main" id="{CDF4FE39-A2FC-9EC9-267A-25CC3902313A}"/>
+                  <a16:creationId xmlns:a16="http://schemas.microsoft.com/office/drawing/2014/main" id="{E625CC9E-639D-11D4-D48A-BC0572B9F468}"/>
                 </a:ext>
               </a:extLst>
             </wp:docPr>
@@ -19333,7 +19238,7 @@
                 <w:sz w:val="22"/>
                 <w:szCs w:val="22"/>
               </w:rPr>
-              <w:t>8,4974017</w:t>
+              <w:t>8,02927215</w:t>
             </w:r>
           </w:p>
         </w:tc>
@@ -19404,7 +19309,7 @@
                 <w:sz w:val="22"/>
                 <w:szCs w:val="22"/>
               </w:rPr>
-              <w:t>0,3758684</w:t>
+              <w:t>0,35926185</w:t>
             </w:r>
           </w:p>
         </w:tc>
@@ -19475,7 +19380,7 @@
                 <w:sz w:val="22"/>
                 <w:szCs w:val="22"/>
               </w:rPr>
-              <w:t>1,9924</w:t>
+              <w:t>1,9151</w:t>
             </w:r>
           </w:p>
         </w:tc>
@@ -19546,7 +19451,7 @@
                 <w:sz w:val="22"/>
                 <w:szCs w:val="22"/>
               </w:rPr>
-              <w:t>1,2913</w:t>
+              <w:t>1,0159</w:t>
             </w:r>
           </w:p>
         </w:tc>
@@ -19617,7 +19522,7 @@
                 <w:sz w:val="22"/>
                 <w:szCs w:val="22"/>
               </w:rPr>
-              <w:t>13,825623</w:t>
+              <w:t>13,321786</w:t>
             </w:r>
           </w:p>
         </w:tc>
@@ -19688,7 +19593,7 @@
                 <w:sz w:val="22"/>
                 <w:szCs w:val="22"/>
               </w:rPr>
-              <w:t>191,147851</w:t>
+              <w:t>177,469982</w:t>
             </w:r>
           </w:p>
         </w:tc>
@@ -19759,7 +19664,7 @@
                 <w:sz w:val="22"/>
                 <w:szCs w:val="22"/>
               </w:rPr>
-              <w:t>10,8959277</w:t>
+              <w:t>22,9120115</w:t>
             </w:r>
           </w:p>
         </w:tc>
@@ -19830,7 +19735,7 @@
                 <w:sz w:val="22"/>
                 <w:szCs w:val="22"/>
               </w:rPr>
-              <w:t>3,04935693</w:t>
+              <w:t>3,72819081</w:t>
             </w:r>
           </w:p>
         </w:tc>
@@ -19901,7 +19806,7 @@
                 <w:sz w:val="22"/>
                 <w:szCs w:val="22"/>
               </w:rPr>
-              <w:t>100,2434</w:t>
+              <w:t>169,0324</w:t>
             </w:r>
           </w:p>
         </w:tc>
@@ -19972,7 +19877,7 @@
                 <w:sz w:val="22"/>
                 <w:szCs w:val="22"/>
               </w:rPr>
-              <w:t>0,7782</w:t>
+              <w:t>0,6881</w:t>
             </w:r>
           </w:p>
         </w:tc>
@@ -20043,7 +19948,7 @@
                 <w:sz w:val="22"/>
                 <w:szCs w:val="22"/>
               </w:rPr>
-              <w:t>101,0216</w:t>
+              <w:t>169,7205</w:t>
             </w:r>
           </w:p>
         </w:tc>
@@ -20114,7 +20019,7 @@
                 <w:sz w:val="22"/>
                 <w:szCs w:val="22"/>
               </w:rPr>
-              <w:t>11496,9845</w:t>
+              <w:t>11040,2492</w:t>
             </w:r>
           </w:p>
         </w:tc>
@@ -20185,7 +20090,7 @@
                 <w:sz w:val="22"/>
                 <w:szCs w:val="22"/>
               </w:rPr>
-              <w:t>1353</w:t>
+              <w:t>1375</w:t>
             </w:r>
           </w:p>
         </w:tc>
@@ -20224,10 +20129,21 @@
                 <w:lang w:eastAsia="es-ES"/>
                 <w14:ligatures w14:val="none"/>
               </w:rPr>
-              <w:t xml:space="preserve">Nivel de </w:t>
-            </w:r>
-            <w:proofErr w:type="gramStart"/>
-            <w:r>
+              <w:t>Nivel de confianza(95,0%)</w:t>
+            </w:r>
+          </w:p>
+        </w:tc>
+        <w:tc>
+          <w:tcPr>
+            <w:tcW w:w="1313" w:type="dxa"/>
+            <w:noWrap/>
+            <w:vAlign w:val="bottom"/>
+            <w:hideMark/>
+          </w:tcPr>
+          <w:p>
+            <w:pPr>
+              <w:spacing w:after="0" w:line="240" w:lineRule="auto"/>
+              <w:jc w:val="right"/>
               <w:rPr>
                 <w:rFonts w:ascii="Aptos Narrow" w:eastAsia="Times New Roman" w:hAnsi="Aptos Narrow" w:cs="Times New Roman"/>
                 <w:color w:val="000000"/>
@@ -20237,43 +20153,6 @@
                 <w:lang w:eastAsia="es-ES"/>
                 <w14:ligatures w14:val="none"/>
               </w:rPr>
-              <w:t>confianza(</w:t>
-            </w:r>
-            <w:proofErr w:type="gramEnd"/>
-            <w:r>
-              <w:rPr>
-                <w:rFonts w:ascii="Aptos Narrow" w:eastAsia="Times New Roman" w:hAnsi="Aptos Narrow" w:cs="Times New Roman"/>
-                <w:color w:val="000000"/>
-                <w:kern w:val="0"/>
-                <w:sz w:val="22"/>
-                <w:szCs w:val="22"/>
-                <w:lang w:eastAsia="es-ES"/>
-                <w14:ligatures w14:val="none"/>
-              </w:rPr>
-              <w:t>95,0%)</w:t>
-            </w:r>
-          </w:p>
-        </w:tc>
-        <w:tc>
-          <w:tcPr>
-            <w:tcW w:w="1313" w:type="dxa"/>
-            <w:noWrap/>
-            <w:vAlign w:val="bottom"/>
-            <w:hideMark/>
-          </w:tcPr>
-          <w:p>
-            <w:pPr>
-              <w:spacing w:after="0" w:line="240" w:lineRule="auto"/>
-              <w:jc w:val="right"/>
-              <w:rPr>
-                <w:rFonts w:ascii="Aptos Narrow" w:eastAsia="Times New Roman" w:hAnsi="Aptos Narrow" w:cs="Times New Roman"/>
-                <w:color w:val="000000"/>
-                <w:kern w:val="0"/>
-                <w:sz w:val="22"/>
-                <w:szCs w:val="22"/>
-                <w:lang w:eastAsia="es-ES"/>
-                <w14:ligatures w14:val="none"/>
-              </w:rPr>
             </w:pPr>
             <w:r>
               <w:rPr>
@@ -20282,7 +20161,7 @@
                 <w:sz w:val="22"/>
                 <w:szCs w:val="22"/>
               </w:rPr>
-              <w:t>0,73734862</w:t>
+              <w:t>0,70476111</w:t>
             </w:r>
           </w:p>
         </w:tc>
@@ -20291,15 +20170,7 @@
     <w:p/>
     <w:p>
       <w:r>
-        <w:t>Podemos concluir con que, para establecer un nivel de confianza del 95</w:t>
-      </w:r>
-      <w:proofErr w:type="gramStart"/>
-      <w:r>
-        <w:t>% ,</w:t>
-      </w:r>
-      <w:proofErr w:type="gramEnd"/>
-      <w:r>
-        <w:t xml:space="preserve"> la media de la muestra se sitúa en los siguientes intervalos de confianza:</w:t>
+        <w:t>Podemos concluir con que, para establecer un nivel de confianza del 95% , la media de la muestra se sitúa en los siguientes intervalos de confianza:</w:t>
       </w:r>
     </w:p>
     <w:tbl>
@@ -20341,7 +20212,7 @@
                 <w:rFonts w:ascii="Aptos Narrow" w:hAnsi="Aptos Narrow"/>
                 <w:color w:val="000000"/>
               </w:rPr>
-              <w:t>7,76005308</w:t>
+              <w:t>7,32451104</w:t>
             </w:r>
           </w:p>
         </w:tc>
@@ -20362,7 +20233,7 @@
                 <w:rFonts w:ascii="Aptos Narrow" w:hAnsi="Aptos Narrow"/>
                 <w:color w:val="000000"/>
               </w:rPr>
-              <w:t>9,23475032</w:t>
+              <w:t>8,73403325</w:t>
             </w:r>
           </w:p>
         </w:tc>
@@ -20395,7 +20266,7 @@
                 <w:rFonts w:ascii="Aptos Narrow" w:hAnsi="Aptos Narrow"/>
                 <w:color w:val="000000"/>
               </w:rPr>
-              <w:t>0,00776005</w:t>
+              <w:t>0,00732451</w:t>
             </w:r>
           </w:p>
         </w:tc>
@@ -20416,7 +20287,7 @@
                 <w:rFonts w:ascii="Aptos Narrow" w:hAnsi="Aptos Narrow"/>
                 <w:color w:val="000000"/>
               </w:rPr>
-              <w:t>0,00923475</w:t>
+              <w:t>0,00873403</w:t>
             </w:r>
           </w:p>
         </w:tc>
@@ -20430,12 +20301,11 @@
           <w:color w:val="auto"/>
         </w:rPr>
       </w:pPr>
-      <w:bookmarkStart w:id="11" w:name="_Toc202436179"/>
+      <w:bookmarkStart w:id="10" w:name="_Toc202436179"/>
       <w:r>
         <w:rPr>
           <w:color w:val="auto"/>
         </w:rPr>
-        <w:lastRenderedPageBreak/>
         <w:t>5.3.</w:t>
       </w:r>
       <w:r>
@@ -20445,7 +20315,7 @@
         <w:tab/>
         <w:t>Comparativa final</w:t>
       </w:r>
-      <w:bookmarkEnd w:id="11"/>
+      <w:bookmarkEnd w:id="10"/>
     </w:p>
     <w:p>
       <w:r>
@@ -20467,13 +20337,7 @@
         <w:rPr>
           <w:color w:val="000000"/>
         </w:rPr>
-        <w:t>8,</w:t>
-      </w:r>
-      <w:r>
-        <w:rPr>
-          <w:color w:val="000000"/>
-        </w:rPr>
-        <w:t>8497</w:t>
+        <w:t>7,4765</w:t>
       </w:r>
       <w:r>
         <w:rPr>
@@ -20496,14 +20360,14 @@
           <w:rFonts w:ascii="Aptos Narrow" w:hAnsi="Aptos Narrow"/>
           <w:color w:val="000000"/>
         </w:rPr>
-        <w:t>8,099</w:t>
+        <w:t>6,8589</w:t>
       </w:r>
       <w:r>
         <w:rPr>
           <w:rFonts w:ascii="Aptos Narrow" w:hAnsi="Aptos Narrow"/>
           <w:color w:val="000000"/>
         </w:rPr>
-        <w:t xml:space="preserve">3 ms </w:t>
+        <w:t xml:space="preserve"> ms </w:t>
       </w:r>
       <w:r>
         <w:t xml:space="preserve">y </w:t>
@@ -20512,13 +20376,36 @@
         <w:rPr>
           <w:color w:val="000000"/>
         </w:rPr>
-        <w:t>9,6 ms</w:t>
+        <w:t>8,094</w:t>
+      </w:r>
+      <w:r>
+        <w:rPr>
+          <w:color w:val="000000"/>
+        </w:rPr>
+        <w:t xml:space="preserve"> ms</w:t>
       </w:r>
       <w:r>
         <w:t>.</w:t>
       </w:r>
       <w:r>
-        <w:t xml:space="preserve"> La desviación estándar es de 14,0711 ms, lo que indica una gran variabilidad en los tiempos registrados.</w:t>
+        <w:t xml:space="preserve"> La desviación estándar es de </w:t>
+      </w:r>
+      <w:r>
+        <w:rPr>
+          <w:rFonts w:ascii="Aptos Narrow" w:hAnsi="Aptos Narrow"/>
+          <w:color w:val="000000"/>
+        </w:rPr>
+        <w:t>11,6747</w:t>
+      </w:r>
+      <w:r>
+        <w:rPr>
+          <w:rFonts w:ascii="Aptos Narrow" w:hAnsi="Aptos Narrow"/>
+          <w:color w:val="000000"/>
+        </w:rPr>
+        <w:t xml:space="preserve"> </w:t>
+      </w:r>
+      <w:r>
+        <w:t>ms, lo que indica una gran variabilidad en los tiempos registrados.</w:t>
       </w:r>
     </w:p>
     <w:p>
@@ -20537,7 +20424,14 @@
           <w:rFonts w:ascii="Aptos Narrow" w:hAnsi="Aptos Narrow"/>
           <w:color w:val="000000"/>
         </w:rPr>
-        <w:t>8,4974</w:t>
+        <w:t>8,</w:t>
+      </w:r>
+      <w:r>
+        <w:rPr>
+          <w:rFonts w:ascii="Aptos Narrow" w:hAnsi="Aptos Narrow"/>
+          <w:color w:val="000000"/>
+        </w:rPr>
+        <w:t>0292</w:t>
       </w:r>
       <w:r>
         <w:rPr>
@@ -20562,7 +20456,31 @@
         <w:rPr>
           <w:color w:val="000000"/>
         </w:rPr>
-        <w:t xml:space="preserve"> 7,76 ms y 9,2347 ms</w:t>
+        <w:t xml:space="preserve"> 7,</w:t>
+      </w:r>
+      <w:r>
+        <w:rPr>
+          <w:color w:val="000000"/>
+        </w:rPr>
+        <w:t>3245</w:t>
+      </w:r>
+      <w:r>
+        <w:rPr>
+          <w:color w:val="000000"/>
+        </w:rPr>
+        <w:t xml:space="preserve"> ms y </w:t>
+      </w:r>
+      <w:r>
+        <w:rPr>
+          <w:color w:val="000000"/>
+        </w:rPr>
+        <w:t>8,734</w:t>
+      </w:r>
+      <w:r>
+        <w:rPr>
+          <w:color w:val="000000"/>
+        </w:rPr>
+        <w:t xml:space="preserve"> ms</w:t>
       </w:r>
       <w:r>
         <w:rPr>
@@ -20574,12 +20492,30 @@
         <w:rPr>
           <w:color w:val="000000"/>
         </w:rPr>
-        <w:t xml:space="preserve"> La desviación estándar es de 13,8256 ms, lo que nuevamente indica una gran variabilidad en los tiempos de respuesta.</w:t>
+        <w:t xml:space="preserve"> La desviación estándar es de 13,</w:t>
+      </w:r>
+      <w:r>
+        <w:rPr>
+          <w:color w:val="000000"/>
+        </w:rPr>
+        <w:t>3217</w:t>
+      </w:r>
+      <w:r>
+        <w:rPr>
+          <w:color w:val="000000"/>
+        </w:rPr>
+        <w:t xml:space="preserve"> ms, lo que nuevamente indica una gran variabilidad en los tiempos de respuesta.</w:t>
       </w:r>
     </w:p>
     <w:p>
       <w:r>
-        <w:t>Como podemos observar, las medias de ambas muestras son muy semejantes, siendo la del segundo equipo algo menor. Sin embargo, sendas desviaciones estándar son muy elevadas comparadas con los intervalos de confianza.</w:t>
+        <w:t xml:space="preserve">Como podemos observar, las medias de ambas muestras son muy semejantes, siendo la del </w:t>
+      </w:r>
+      <w:r>
+        <w:t>primer</w:t>
+      </w:r>
+      <w:r>
+        <w:t xml:space="preserve"> equipo algo menor. Sin embargo, sendas desviaciones estándar son muy elevadas comparadas con los intervalos de confianza.</w:t>
       </w:r>
     </w:p>
     <w:p>
@@ -20763,7 +20699,7 @@
                 <w:rFonts w:ascii="Aptos Narrow" w:hAnsi="Aptos Narrow"/>
                 <w:color w:val="000000"/>
               </w:rPr>
-              <w:t>8,84972114</w:t>
+              <w:t>7,47657869</w:t>
             </w:r>
           </w:p>
         </w:tc>
@@ -20783,7 +20719,7 @@
                 <w:rFonts w:ascii="Aptos Narrow" w:hAnsi="Aptos Narrow"/>
                 <w:color w:val="000000"/>
               </w:rPr>
-              <w:t>8,4974017</w:t>
+              <w:t>8,02927215</w:t>
             </w:r>
           </w:p>
         </w:tc>
@@ -20823,7 +20759,7 @@
                 <w:rFonts w:ascii="Aptos Narrow" w:hAnsi="Aptos Narrow"/>
                 <w:color w:val="000000"/>
               </w:rPr>
-              <w:t>197,997236</w:t>
+              <w:t>136,298643</w:t>
             </w:r>
           </w:p>
         </w:tc>
@@ -20843,7 +20779,7 @@
                 <w:rFonts w:ascii="Aptos Narrow" w:hAnsi="Aptos Narrow"/>
                 <w:color w:val="000000"/>
               </w:rPr>
-              <w:t>191,147852</w:t>
+              <w:t>177,469982</w:t>
             </w:r>
           </w:p>
         </w:tc>
@@ -20883,7 +20819,7 @@
                 <w:rFonts w:ascii="Aptos Narrow" w:hAnsi="Aptos Narrow"/>
                 <w:color w:val="000000"/>
               </w:rPr>
-              <w:t>1353</w:t>
+              <w:t>1375</w:t>
             </w:r>
           </w:p>
         </w:tc>
@@ -20903,7 +20839,7 @@
                 <w:rFonts w:ascii="Aptos Narrow" w:hAnsi="Aptos Narrow"/>
                 <w:color w:val="000000"/>
               </w:rPr>
-              <w:t>1353</w:t>
+              <w:t>1375</w:t>
             </w:r>
           </w:p>
         </w:tc>
@@ -20996,7 +20932,7 @@
                 <w:rFonts w:ascii="Aptos Narrow" w:hAnsi="Aptos Narrow"/>
                 <w:color w:val="000000"/>
               </w:rPr>
-              <w:t>0,65694608</w:t>
+              <w:t>-1,15699348</w:t>
             </w:r>
           </w:p>
         </w:tc>
@@ -21049,7 +20985,7 @@
                 <w:rFonts w:ascii="Aptos Narrow" w:hAnsi="Aptos Narrow"/>
                 <w:color w:val="000000"/>
               </w:rPr>
-              <w:t>0,25560779</w:t>
+              <w:t>0,12363751</w:t>
             </w:r>
           </w:p>
         </w:tc>
@@ -21164,7 +21100,7 @@
                 <w:rFonts w:ascii="Aptos Narrow" w:hAnsi="Aptos Narrow"/>
                 <w:color w:val="000000"/>
               </w:rPr>
-              <w:t>0,51121559</w:t>
+              <w:t>0,24727502</w:t>
             </w:r>
           </w:p>
         </w:tc>
@@ -21250,17 +21186,17 @@
     </w:p>
     <w:p>
       <w:r>
-        <w:t>La prueba z para comparar los tiempos de ejecución antes y después de aplicar índices en las entidades de la base de datos arroja un p-valor de aproximadamente 0,5</w:t>
+        <w:t>La prueba z para comparar los tiempos de ejecución antes y después de aplicar índices en las entidades de la base de datos arroja un p-valor de aproximadamente 0,</w:t>
       </w:r>
       <w:r>
-        <w:t>1</w:t>
+        <w:t>24</w:t>
       </w:r>
       <w:r>
-        <w:t xml:space="preserve">, muy superior al nivel de significación (alpha = 0,05). Esto implica que no hay evidencia estadística suficiente para afirmar que la aplicación de índices produzca una mejora significativa en este contexto; las diferencias </w:t>
+        <w:t xml:space="preserve">, muy superior al nivel de significación (alpha = 0,05). Esto </w:t>
       </w:r>
       <w:r>
         <w:lastRenderedPageBreak/>
-        <w:t>observadas pueden explicarse por la variabilidad inherente a los datos recogidos. Por tanto, no puede concluirse que la aplicación de índices acelere realmente las ejecuciones en las condiciones de la presente prueba</w:t>
+        <w:t>implica que no hay evidencia estadística suficiente para afirmar que la aplicación de índices produzca una mejora significativa en este contexto; las diferencias observadas pueden explicarse por la variabilidad inherente a los datos recogidos. Por tanto, no puede concluirse que la aplicación de índices acelere realmente las ejecuciones en las condiciones de la presente prueba</w:t>
       </w:r>
       <w:r>
         <w:t>.</w:t>
@@ -21281,7 +21217,7 @@
           <w:color w:val="auto"/>
         </w:rPr>
       </w:pPr>
-      <w:bookmarkStart w:id="12" w:name="_Toc202436180"/>
+      <w:bookmarkStart w:id="11" w:name="_Toc202436180"/>
       <w:r>
         <w:rPr>
           <w:color w:val="auto"/>
@@ -21295,7 +21231,7 @@
         <w:tab/>
         <w:t>Conclusión</w:t>
       </w:r>
-      <w:bookmarkEnd w:id="12"/>
+      <w:bookmarkEnd w:id="11"/>
     </w:p>
     <w:p>
       <w:r>
@@ -21331,7 +21267,7 @@
           <w:color w:val="auto"/>
         </w:rPr>
       </w:pPr>
-      <w:bookmarkStart w:id="13" w:name="_Toc202436181"/>
+      <w:bookmarkStart w:id="12" w:name="_Toc202436181"/>
       <w:r>
         <w:rPr>
           <w:color w:val="auto"/>
@@ -21345,7 +21281,7 @@
         <w:tab/>
         <w:t>Bibliografía</w:t>
       </w:r>
-      <w:bookmarkEnd w:id="13"/>
+      <w:bookmarkEnd w:id="12"/>
     </w:p>
     <w:p>
       <w:pPr>
@@ -22320,6 +22256,7 @@
   <w:style w:type="character" w:default="1" w:styleId="Fuentedeprrafopredeter">
     <w:name w:val="Default Paragraph Font"/>
     <w:uiPriority w:val="1"/>
+    <w:semiHidden/>
     <w:unhideWhenUsed/>
   </w:style>
   <w:style w:type="table" w:default="1" w:styleId="Tablanormal">
@@ -23138,16 +23075,14 @@
               </a:defRPr>
             </a:pPr>
             <a:r>
-              <a:rPr lang="es-ES" sz="1400" b="0" i="0" u="none" strike="noStrike" kern="1200" spc="0" baseline="0">
-                <a:solidFill>
-                  <a:sysClr val="windowText" lastClr="000000">
-                    <a:lumMod val="65000"/>
-                    <a:lumOff val="35000"/>
-                  </a:sysClr>
-                </a:solidFill>
-              </a:rPr>
-              <a:t>Request and Response times</a:t>
+              <a:rPr lang="es-ES"/>
+              <a:t>Request</a:t>
             </a:r>
+            <a:r>
+              <a:rPr lang="es-ES" baseline="0"/>
+              <a:t> Times</a:t>
+            </a:r>
+            <a:endParaRPr lang="es-ES"/>
           </a:p>
         </c:rich>
       </c:tx>
@@ -23190,17 +23125,6 @@
         <c:ser>
           <c:idx val="0"/>
           <c:order val="0"/>
-          <c:tx>
-            <c:strRef>
-              <c:f>Hoja1!$D$1</c:f>
-              <c:strCache>
-                <c:ptCount val="1"/>
-                <c:pt idx="0">
-                  <c:v>Time</c:v>
-                </c:pt>
-              </c:strCache>
-            </c:strRef>
-          </c:tx>
           <c:spPr>
             <a:solidFill>
               <a:schemeClr val="accent1"/>
@@ -23213,7 +23137,7 @@
           <c:invertIfNegative val="0"/>
           <c:cat>
             <c:strRef>
-              <c:f>Hoja1!$B$2:$B$1376</c:f>
+              <c:f>Hoja1!$B$258:$B$1398</c:f>
               <c:strCache>
                 <c:ptCount val="22"/>
                 <c:pt idx="0">
@@ -23287,82 +23211,82 @@
           </c:cat>
           <c:val>
             <c:numRef>
-              <c:f>Hoja1!$D$2:$D$1376</c:f>
+              <c:f>Hoja1!$D$258:$D$1398</c:f>
               <c:numCache>
                 <c:formatCode>General</c:formatCode>
                 <c:ptCount val="22"/>
                 <c:pt idx="0">
-                  <c:v>1.7655519841269842</c:v>
+                  <c:v>1.4902160156250013</c:v>
                 </c:pt>
                 <c:pt idx="1">
-                  <c:v>4.2501447004608304</c:v>
+                  <c:v>3.6131986425339355</c:v>
                 </c:pt>
                 <c:pt idx="2">
-                  <c:v>2.3710874999999993</c:v>
+                  <c:v>2.1235625000000002</c:v>
                 </c:pt>
                 <c:pt idx="3">
-                  <c:v>1.3687564705882365</c:v>
+                  <c:v>1.1176924637681163</c:v>
                 </c:pt>
                 <c:pt idx="4">
-                  <c:v>2.5036138888888888</c:v>
+                  <c:v>2.0415726027397265</c:v>
                 </c:pt>
                 <c:pt idx="5">
-                  <c:v>32.956149999999994</c:v>
+                  <c:v>25.273014285714279</c:v>
                 </c:pt>
                 <c:pt idx="6">
-                  <c:v>20.338500000000003</c:v>
+                  <c:v>16.934585714285717</c:v>
                 </c:pt>
                 <c:pt idx="7">
-                  <c:v>12.533716666666665</c:v>
+                  <c:v>10.922354166666667</c:v>
                 </c:pt>
                 <c:pt idx="8">
-                  <c:v>20.564605405405405</c:v>
+                  <c:v>18.844189189189191</c:v>
                 </c:pt>
                 <c:pt idx="9">
-                  <c:v>13.761564285714286</c:v>
+                  <c:v>12.216392857142855</c:v>
                 </c:pt>
                 <c:pt idx="10">
-                  <c:v>19.556654054054057</c:v>
+                  <c:v>16.2468945945946</c:v>
                 </c:pt>
                 <c:pt idx="11">
-                  <c:v>11.419499999999999</c:v>
+                  <c:v>9.2056722222222209</c:v>
                 </c:pt>
                 <c:pt idx="12">
-                  <c:v>46.651855999999995</c:v>
+                  <c:v>38.885956</c:v>
                 </c:pt>
                 <c:pt idx="13">
-                  <c:v>26.221799999999998</c:v>
+                  <c:v>20.150957142857141</c:v>
                 </c:pt>
                 <c:pt idx="14">
-                  <c:v>9.1157850746268636</c:v>
+                  <c:v>7.6568571428571399</c:v>
                 </c:pt>
                 <c:pt idx="15">
-                  <c:v>47.84395555555556</c:v>
+                  <c:v>42.026987179487186</c:v>
                 </c:pt>
                 <c:pt idx="16">
-                  <c:v>12.183531707317075</c:v>
+                  <c:v>10.388483333333332</c:v>
                 </c:pt>
                 <c:pt idx="17">
-                  <c:v>40.516039130434784</c:v>
+                  <c:v>34.702643478260882</c:v>
                 </c:pt>
                 <c:pt idx="18">
-                  <c:v>14.924072727272728</c:v>
+                  <c:v>12.50240909090909</c:v>
                 </c:pt>
                 <c:pt idx="19">
-                  <c:v>20.024449999999998</c:v>
+                  <c:v>15.113812500000002</c:v>
                 </c:pt>
                 <c:pt idx="20">
-                  <c:v>13.280763636363638</c:v>
+                  <c:v>11.924736363636361</c:v>
                 </c:pt>
                 <c:pt idx="21">
-                  <c:v>18.357800000000001</c:v>
+                  <c:v>15.111471428571429</c:v>
                 </c:pt>
               </c:numCache>
             </c:numRef>
           </c:val>
           <c:extLst>
             <c:ext xmlns:c16="http://schemas.microsoft.com/office/drawing/2014/chart" uri="{C3380CC4-5D6E-409C-BE32-E72D297353CC}">
-              <c16:uniqueId val="{00000000-28EC-453F-AFAA-75328EBFC14B}"/>
+              <c16:uniqueId val="{00000000-6BA2-492D-A588-EB68840AB40A}"/>
             </c:ext>
           </c:extLst>
         </c:ser>
@@ -23376,11 +23300,11 @@
         </c:dLbls>
         <c:gapWidth val="219"/>
         <c:overlap val="-27"/>
-        <c:axId val="1532843840"/>
-        <c:axId val="1532844800"/>
+        <c:axId val="1848396560"/>
+        <c:axId val="1848397040"/>
       </c:barChart>
       <c:catAx>
-        <c:axId val="1532843840"/>
+        <c:axId val="1848396560"/>
         <c:scaling>
           <c:orientation val="minMax"/>
         </c:scaling>
@@ -23423,7 +23347,7 @@
             <a:endParaRPr lang="es-ES"/>
           </a:p>
         </c:txPr>
-        <c:crossAx val="1532844800"/>
+        <c:crossAx val="1848397040"/>
         <c:crosses val="autoZero"/>
         <c:auto val="1"/>
         <c:lblAlgn val="ctr"/>
@@ -23431,7 +23355,7 @@
         <c:noMultiLvlLbl val="0"/>
       </c:catAx>
       <c:valAx>
-        <c:axId val="1532844800"/>
+        <c:axId val="1848397040"/>
         <c:scaling>
           <c:orientation val="minMax"/>
         </c:scaling>
@@ -23482,7 +23406,7 @@
             <a:endParaRPr lang="es-ES"/>
           </a:p>
         </c:txPr>
-        <c:crossAx val="1532843840"/>
+        <c:crossAx val="1848396560"/>
         <c:crosses val="autoZero"/>
         <c:crossBetween val="between"/>
       </c:valAx>
@@ -23570,14 +23494,14 @@
               </a:defRPr>
             </a:pPr>
             <a:r>
-              <a:rPr lang="en-US"/>
-              <a:t>Request and responses</a:t>
+              <a:rPr lang="es-ES"/>
+              <a:t>Request</a:t>
             </a:r>
             <a:r>
-              <a:rPr lang="en-US" baseline="0"/>
-              <a:t> times</a:t>
+              <a:rPr lang="es-ES" baseline="0"/>
+              <a:t> Times</a:t>
             </a:r>
-            <a:endParaRPr lang="en-US"/>
+            <a:endParaRPr lang="es-ES"/>
           </a:p>
         </c:rich>
       </c:tx>
@@ -23606,7 +23530,7 @@
               <a:cs typeface="+mn-cs"/>
             </a:defRPr>
           </a:pPr>
-          <a:endParaRPr lang="en-US"/>
+          <a:endParaRPr lang="es-ES"/>
         </a:p>
       </c:txPr>
     </c:title>
@@ -23620,17 +23544,6 @@
         <c:ser>
           <c:idx val="0"/>
           <c:order val="0"/>
-          <c:tx>
-            <c:strRef>
-              <c:f>Hoja1!$D$1</c:f>
-              <c:strCache>
-                <c:ptCount val="1"/>
-                <c:pt idx="0">
-                  <c:v>Time</c:v>
-                </c:pt>
-              </c:strCache>
-            </c:strRef>
-          </c:tx>
           <c:spPr>
             <a:solidFill>
               <a:schemeClr val="accent1"/>
@@ -23643,7 +23556,7 @@
           <c:invertIfNegative val="0"/>
           <c:cat>
             <c:strRef>
-              <c:f>Hoja1!$B$2:$B$1376</c:f>
+              <c:f>Hoja1!$B$258:$B$1398</c:f>
               <c:strCache>
                 <c:ptCount val="22"/>
                 <c:pt idx="0">
@@ -23717,82 +23630,82 @@
           </c:cat>
           <c:val>
             <c:numRef>
-              <c:f>Hoja1!$D$2:$D$1376</c:f>
+              <c:f>Hoja1!$D$258:$D$1398</c:f>
               <c:numCache>
                 <c:formatCode>General</c:formatCode>
                 <c:ptCount val="22"/>
                 <c:pt idx="0">
-                  <c:v>1.6410297619047629</c:v>
+                  <c:v>1.5933582031249989</c:v>
                 </c:pt>
                 <c:pt idx="1">
-                  <c:v>3.9892447004608296</c:v>
+                  <c:v>3.7946692307692294</c:v>
                 </c:pt>
                 <c:pt idx="2">
-                  <c:v>2.4021375000000003</c:v>
+                  <c:v>3.8100375000000009</c:v>
                 </c:pt>
                 <c:pt idx="3">
-                  <c:v>1.2539567647058827</c:v>
+                  <c:v>1.1595692753623181</c:v>
                 </c:pt>
                 <c:pt idx="4">
-                  <c:v>2.4273055555555558</c:v>
+                  <c:v>2.1621191780821913</c:v>
                 </c:pt>
                 <c:pt idx="5">
-                  <c:v>30.945392857142863</c:v>
+                  <c:v>27.99633333333334</c:v>
                 </c:pt>
                 <c:pt idx="6">
-                  <c:v>19.809385714285714</c:v>
+                  <c:v>18.299500000000002</c:v>
                 </c:pt>
                 <c:pt idx="7">
-                  <c:v>11.826458333333333</c:v>
+                  <c:v>11.999266666666665</c:v>
                 </c:pt>
                 <c:pt idx="8">
-                  <c:v>19.92931891891892</c:v>
+                  <c:v>18.089181081081087</c:v>
                 </c:pt>
                 <c:pt idx="9">
-                  <c:v>13.688142857142859</c:v>
+                  <c:v>12.665614285714287</c:v>
                 </c:pt>
                 <c:pt idx="10">
-                  <c:v>18.40558918918919</c:v>
+                  <c:v>20.982840540540533</c:v>
                 </c:pt>
                 <c:pt idx="11">
-                  <c:v>10.492077777777778</c:v>
+                  <c:v>9.9064111111111117</c:v>
                 </c:pt>
                 <c:pt idx="12">
-                  <c:v>48.089128000000002</c:v>
+                  <c:v>44.526720000000005</c:v>
                 </c:pt>
                 <c:pt idx="13">
-                  <c:v>22.121471428571432</c:v>
+                  <c:v>20.799871428571432</c:v>
                 </c:pt>
                 <c:pt idx="14">
-                  <c:v>8.3211194029850724</c:v>
+                  <c:v>7.8660185714285751</c:v>
                 </c:pt>
                 <c:pt idx="15">
-                  <c:v>46.514619444444442</c:v>
+                  <c:v>42.357907692307698</c:v>
                 </c:pt>
                 <c:pt idx="16">
-                  <c:v>11.338678048780487</c:v>
+                  <c:v>10.877565476190481</c:v>
                 </c:pt>
                 <c:pt idx="17">
-                  <c:v>41.819473913043481</c:v>
+                  <c:v>37.533378260869576</c:v>
                 </c:pt>
                 <c:pt idx="18">
-                  <c:v>14.772390909090911</c:v>
+                  <c:v>13.085145454545454</c:v>
                 </c:pt>
                 <c:pt idx="19">
-                  <c:v>17.901724999999999</c:v>
+                  <c:v>15.649925</c:v>
                 </c:pt>
                 <c:pt idx="20">
-                  <c:v>13.057772727272727</c:v>
+                  <c:v>11.676281818181819</c:v>
                 </c:pt>
                 <c:pt idx="21">
-                  <c:v>18.151185714285713</c:v>
+                  <c:v>20.821728571428569</c:v>
                 </c:pt>
               </c:numCache>
             </c:numRef>
           </c:val>
           <c:extLst>
             <c:ext xmlns:c16="http://schemas.microsoft.com/office/drawing/2014/chart" uri="{C3380CC4-5D6E-409C-BE32-E72D297353CC}">
-              <c16:uniqueId val="{00000000-1A36-45EB-B759-9193E0C73FED}"/>
+              <c16:uniqueId val="{00000000-139F-434A-B4EF-7BB4E80A7670}"/>
             </c:ext>
           </c:extLst>
         </c:ser>
@@ -23806,11 +23719,11 @@
         </c:dLbls>
         <c:gapWidth val="219"/>
         <c:overlap val="-27"/>
-        <c:axId val="239057903"/>
-        <c:axId val="239077583"/>
+        <c:axId val="1703245136"/>
+        <c:axId val="1703248496"/>
       </c:barChart>
       <c:catAx>
-        <c:axId val="239057903"/>
+        <c:axId val="1703245136"/>
         <c:scaling>
           <c:orientation val="minMax"/>
         </c:scaling>
@@ -23853,7 +23766,7 @@
             <a:endParaRPr lang="es-ES"/>
           </a:p>
         </c:txPr>
-        <c:crossAx val="239077583"/>
+        <c:crossAx val="1703248496"/>
         <c:crosses val="autoZero"/>
         <c:auto val="1"/>
         <c:lblAlgn val="ctr"/>
@@ -23861,7 +23774,7 @@
         <c:noMultiLvlLbl val="0"/>
       </c:catAx>
       <c:valAx>
-        <c:axId val="239077583"/>
+        <c:axId val="1703248496"/>
         <c:scaling>
           <c:orientation val="minMax"/>
         </c:scaling>
@@ -23912,7 +23825,7 @@
             <a:endParaRPr lang="es-ES"/>
           </a:p>
         </c:txPr>
-        <c:crossAx val="239057903"/>
+        <c:crossAx val="1703245136"/>
         <c:crosses val="autoZero"/>
         <c:crossBetween val="between"/>
       </c:valAx>

</xml_diff>